<commit_message>
Adding PowerPoint Presentation to Repo
</commit_message>
<xml_diff>
--- a/README.docx
+++ b/README.docx
@@ -332,7 +332,10 @@
     <w:sdt>
       <w:sdtPr>
         <w:rPr>
-          <w:rFonts w:ascii="Times New Roman" w:hAnsi="Times New Roman" w:cs="Times New Roman"/>
+          <w:rFonts w:ascii="Times New Roman" w:eastAsiaTheme="minorHAnsi" w:hAnsi="Times New Roman" w:cs="Times New Roman"/>
+          <w:color w:val="auto"/>
+          <w:sz w:val="24"/>
+          <w:szCs w:val="24"/>
         </w:rPr>
         <w:id w:val="1523593640"/>
         <w:docPartObj>
@@ -342,13 +345,9 @@
       </w:sdtPr>
       <w:sdtEndPr>
         <w:rPr>
-          <w:rFonts w:eastAsiaTheme="minorHAnsi"/>
           <w:b/>
           <w:bCs/>
           <w:noProof/>
-          <w:color w:val="auto"/>
-          <w:sz w:val="24"/>
-          <w:szCs w:val="24"/>
         </w:rPr>
       </w:sdtEndPr>
       <w:sdtContent>
@@ -407,7 +406,7 @@
             </w:rPr>
             <w:fldChar w:fldCharType="separate"/>
           </w:r>
-          <w:hyperlink w:anchor="_Toc182858533" w:history="1">
+          <w:hyperlink w:anchor="_Toc183003315" w:history="1">
             <w:r>
               <w:rPr>
                 <w:rStyle w:val="Hyperlink"/>
@@ -435,7 +434,7 @@
                 <w:noProof/>
                 <w:webHidden/>
               </w:rPr>
-              <w:instrText xml:space="preserve"> PAGEREF _Toc182858533 \h </w:instrText>
+              <w:instrText xml:space="preserve"> PAGEREF _Toc183003315 \h </w:instrText>
             </w:r>
             <w:r>
               <w:rPr>
@@ -483,7 +482,7 @@
               <w14:ligatures w14:val="standardContextual"/>
             </w:rPr>
           </w:pPr>
-          <w:hyperlink w:anchor="_Toc182858534" w:history="1">
+          <w:hyperlink w:anchor="_Toc183003316" w:history="1">
             <w:r>
               <w:rPr>
                 <w:rStyle w:val="Hyperlink"/>
@@ -511,7 +510,7 @@
                 <w:noProof/>
                 <w:webHidden/>
               </w:rPr>
-              <w:instrText xml:space="preserve"> PAGEREF _Toc182858534 \h </w:instrText>
+              <w:instrText xml:space="preserve"> PAGEREF _Toc183003316 \h </w:instrText>
             </w:r>
             <w:r>
               <w:rPr>
@@ -559,7 +558,7 @@
               <w14:ligatures w14:val="standardContextual"/>
             </w:rPr>
           </w:pPr>
-          <w:hyperlink w:anchor="_Toc182858535" w:history="1">
+          <w:hyperlink w:anchor="_Toc183003317" w:history="1">
             <w:r>
               <w:rPr>
                 <w:rStyle w:val="Hyperlink"/>
@@ -587,7 +586,7 @@
                 <w:noProof/>
                 <w:webHidden/>
               </w:rPr>
-              <w:instrText xml:space="preserve"> PAGEREF _Toc182858535 \h </w:instrText>
+              <w:instrText xml:space="preserve"> PAGEREF _Toc183003317 \h </w:instrText>
             </w:r>
             <w:r>
               <w:rPr>
@@ -635,7 +634,7 @@
               <w14:ligatures w14:val="standardContextual"/>
             </w:rPr>
           </w:pPr>
-          <w:hyperlink w:anchor="_Toc182858536" w:history="1">
+          <w:hyperlink w:anchor="_Toc183003318" w:history="1">
             <w:r>
               <w:rPr>
                 <w:rStyle w:val="Hyperlink"/>
@@ -663,7 +662,7 @@
                 <w:noProof/>
                 <w:webHidden/>
               </w:rPr>
-              <w:instrText xml:space="preserve"> PAGEREF _Toc182858536 \h </w:instrText>
+              <w:instrText xml:space="preserve"> PAGEREF _Toc183003318 \h </w:instrText>
             </w:r>
             <w:r>
               <w:rPr>
@@ -711,7 +710,7 @@
               <w14:ligatures w14:val="standardContextual"/>
             </w:rPr>
           </w:pPr>
-          <w:hyperlink w:anchor="_Toc182858537" w:history="1">
+          <w:hyperlink w:anchor="_Toc183003319" w:history="1">
             <w:r>
               <w:rPr>
                 <w:rStyle w:val="Hyperlink"/>
@@ -739,7 +738,7 @@
                 <w:noProof/>
                 <w:webHidden/>
               </w:rPr>
-              <w:instrText xml:space="preserve"> PAGEREF _Toc182858537 \h </w:instrText>
+              <w:instrText xml:space="preserve"> PAGEREF _Toc183003319 \h </w:instrText>
             </w:r>
             <w:r>
               <w:rPr>
@@ -787,7 +786,7 @@
               <w14:ligatures w14:val="standardContextual"/>
             </w:rPr>
           </w:pPr>
-          <w:hyperlink w:anchor="_Toc182858538" w:history="1">
+          <w:hyperlink w:anchor="_Toc183003320" w:history="1">
             <w:r>
               <w:rPr>
                 <w:rStyle w:val="Hyperlink"/>
@@ -815,7 +814,7 @@
                 <w:noProof/>
                 <w:webHidden/>
               </w:rPr>
-              <w:instrText xml:space="preserve"> PAGEREF _Toc182858538 \h </w:instrText>
+              <w:instrText xml:space="preserve"> PAGEREF _Toc183003320 \h </w:instrText>
             </w:r>
             <w:r>
               <w:rPr>
@@ -863,7 +862,7 @@
               <w14:ligatures w14:val="standardContextual"/>
             </w:rPr>
           </w:pPr>
-          <w:hyperlink w:anchor="_Toc182858539" w:history="1">
+          <w:hyperlink w:anchor="_Toc183003321" w:history="1">
             <w:r>
               <w:rPr>
                 <w:rStyle w:val="Hyperlink"/>
@@ -891,7 +890,7 @@
                 <w:noProof/>
                 <w:webHidden/>
               </w:rPr>
-              <w:instrText xml:space="preserve"> PAGEREF _Toc182858539 \h </w:instrText>
+              <w:instrText xml:space="preserve"> PAGEREF _Toc183003321 \h </w:instrText>
             </w:r>
             <w:r>
               <w:rPr>
@@ -939,7 +938,7 @@
               <w14:ligatures w14:val="standardContextual"/>
             </w:rPr>
           </w:pPr>
-          <w:hyperlink w:anchor="_Toc182858540" w:history="1">
+          <w:hyperlink w:anchor="_Toc183003322" w:history="1">
             <w:r>
               <w:rPr>
                 <w:rStyle w:val="Hyperlink"/>
@@ -967,7 +966,7 @@
                 <w:noProof/>
                 <w:webHidden/>
               </w:rPr>
-              <w:instrText xml:space="preserve"> PAGEREF _Toc182858540 \h </w:instrText>
+              <w:instrText xml:space="preserve"> PAGEREF _Toc183003322 \h </w:instrText>
             </w:r>
             <w:r>
               <w:rPr>
@@ -1015,7 +1014,7 @@
               <w14:ligatures w14:val="standardContextual"/>
             </w:rPr>
           </w:pPr>
-          <w:hyperlink w:anchor="_Toc182858541" w:history="1">
+          <w:hyperlink w:anchor="_Toc183003323" w:history="1">
             <w:r>
               <w:rPr>
                 <w:rStyle w:val="Hyperlink"/>
@@ -1043,7 +1042,7 @@
                 <w:noProof/>
                 <w:webHidden/>
               </w:rPr>
-              <w:instrText xml:space="preserve"> PAGEREF _Toc182858541 \h </w:instrText>
+              <w:instrText xml:space="preserve"> PAGEREF _Toc183003323 \h </w:instrText>
             </w:r>
             <w:r>
               <w:rPr>
@@ -1089,7 +1088,7 @@
               <w14:ligatures w14:val="standardContextual"/>
             </w:rPr>
           </w:pPr>
-          <w:hyperlink w:anchor="_Toc182858542" w:history="1">
+          <w:hyperlink w:anchor="_Toc183003324" w:history="1">
             <w:r>
               <w:rPr>
                 <w:rStyle w:val="Hyperlink"/>
@@ -1117,7 +1116,7 @@
                 <w:noProof/>
                 <w:webHidden/>
               </w:rPr>
-              <w:instrText xml:space="preserve"> PAGEREF _Toc182858542 \h </w:instrText>
+              <w:instrText xml:space="preserve"> PAGEREF _Toc183003324 \h </w:instrText>
             </w:r>
             <w:r>
               <w:rPr>
@@ -1163,7 +1162,7 @@
               <w14:ligatures w14:val="standardContextual"/>
             </w:rPr>
           </w:pPr>
-          <w:hyperlink w:anchor="_Toc182858543" w:history="1">
+          <w:hyperlink w:anchor="_Toc183003325" w:history="1">
             <w:r>
               <w:rPr>
                 <w:rStyle w:val="Hyperlink"/>
@@ -1191,7 +1190,7 @@
                 <w:noProof/>
                 <w:webHidden/>
               </w:rPr>
-              <w:instrText xml:space="preserve"> PAGEREF _Toc182858543 \h </w:instrText>
+              <w:instrText xml:space="preserve"> PAGEREF _Toc183003325 \h </w:instrText>
             </w:r>
             <w:r>
               <w:rPr>
@@ -1239,7 +1238,7 @@
               <w14:ligatures w14:val="standardContextual"/>
             </w:rPr>
           </w:pPr>
-          <w:hyperlink w:anchor="_Toc182858544" w:history="1">
+          <w:hyperlink w:anchor="_Toc183003326" w:history="1">
             <w:r>
               <w:rPr>
                 <w:rStyle w:val="Hyperlink"/>
@@ -1267,7 +1266,7 @@
                 <w:noProof/>
                 <w:webHidden/>
               </w:rPr>
-              <w:instrText xml:space="preserve"> PAGEREF _Toc182858544 \h </w:instrText>
+              <w:instrText xml:space="preserve"> PAGEREF _Toc183003326 \h </w:instrText>
             </w:r>
             <w:r>
               <w:rPr>
@@ -1315,7 +1314,7 @@
               <w14:ligatures w14:val="standardContextual"/>
             </w:rPr>
           </w:pPr>
-          <w:hyperlink w:anchor="_Toc182858545" w:history="1">
+          <w:hyperlink w:anchor="_Toc183003327" w:history="1">
             <w:r>
               <w:rPr>
                 <w:rStyle w:val="Hyperlink"/>
@@ -1343,7 +1342,7 @@
                 <w:noProof/>
                 <w:webHidden/>
               </w:rPr>
-              <w:instrText xml:space="preserve"> PAGEREF _Toc182858545 \h </w:instrText>
+              <w:instrText xml:space="preserve"> PAGEREF _Toc183003327 \h </w:instrText>
             </w:r>
             <w:r>
               <w:rPr>
@@ -1391,7 +1390,7 @@
               <w14:ligatures w14:val="standardContextual"/>
             </w:rPr>
           </w:pPr>
-          <w:hyperlink w:anchor="_Toc182858546" w:history="1">
+          <w:hyperlink w:anchor="_Toc183003328" w:history="1">
             <w:r>
               <w:rPr>
                 <w:rStyle w:val="Hyperlink"/>
@@ -1419,7 +1418,7 @@
                 <w:noProof/>
                 <w:webHidden/>
               </w:rPr>
-              <w:instrText xml:space="preserve"> PAGEREF _Toc182858546 \h </w:instrText>
+              <w:instrText xml:space="preserve"> PAGEREF _Toc183003328 \h </w:instrText>
             </w:r>
             <w:r>
               <w:rPr>
@@ -1467,7 +1466,7 @@
               <w14:ligatures w14:val="standardContextual"/>
             </w:rPr>
           </w:pPr>
-          <w:hyperlink w:anchor="_Toc182858547" w:history="1">
+          <w:hyperlink w:anchor="_Toc183003329" w:history="1">
             <w:r>
               <w:rPr>
                 <w:rStyle w:val="Hyperlink"/>
@@ -1495,7 +1494,7 @@
                 <w:noProof/>
                 <w:webHidden/>
               </w:rPr>
-              <w:instrText xml:space="preserve"> PAGEREF _Toc182858547 \h </w:instrText>
+              <w:instrText xml:space="preserve"> PAGEREF _Toc183003329 \h </w:instrText>
             </w:r>
             <w:r>
               <w:rPr>
@@ -1543,7 +1542,7 @@
               <w14:ligatures w14:val="standardContextual"/>
             </w:rPr>
           </w:pPr>
-          <w:hyperlink w:anchor="_Toc182858548" w:history="1">
+          <w:hyperlink w:anchor="_Toc183003330" w:history="1">
             <w:r>
               <w:rPr>
                 <w:rStyle w:val="Hyperlink"/>
@@ -1571,7 +1570,7 @@
                 <w:noProof/>
                 <w:webHidden/>
               </w:rPr>
-              <w:instrText xml:space="preserve"> PAGEREF _Toc182858548 \h </w:instrText>
+              <w:instrText xml:space="preserve"> PAGEREF _Toc183003330 \h </w:instrText>
             </w:r>
             <w:r>
               <w:rPr>
@@ -1619,7 +1618,7 @@
               <w14:ligatures w14:val="standardContextual"/>
             </w:rPr>
           </w:pPr>
-          <w:hyperlink w:anchor="_Toc182858549" w:history="1">
+          <w:hyperlink w:anchor="_Toc183003331" w:history="1">
             <w:r>
               <w:rPr>
                 <w:rStyle w:val="Hyperlink"/>
@@ -1647,7 +1646,7 @@
                 <w:noProof/>
                 <w:webHidden/>
               </w:rPr>
-              <w:instrText xml:space="preserve"> PAGEREF _Toc182858549 \h </w:instrText>
+              <w:instrText xml:space="preserve"> PAGEREF _Toc183003331 \h </w:instrText>
             </w:r>
             <w:r>
               <w:rPr>
@@ -1695,7 +1694,7 @@
               <w14:ligatures w14:val="standardContextual"/>
             </w:rPr>
           </w:pPr>
-          <w:hyperlink w:anchor="_Toc182858550" w:history="1">
+          <w:hyperlink w:anchor="_Toc183003332" w:history="1">
             <w:r>
               <w:rPr>
                 <w:rStyle w:val="Hyperlink"/>
@@ -1723,7 +1722,7 @@
                 <w:noProof/>
                 <w:webHidden/>
               </w:rPr>
-              <w:instrText xml:space="preserve"> PAGEREF _Toc182858550 \h </w:instrText>
+              <w:instrText xml:space="preserve"> PAGEREF _Toc183003332 \h </w:instrText>
             </w:r>
             <w:r>
               <w:rPr>
@@ -1771,7 +1770,7 @@
               <w14:ligatures w14:val="standardContextual"/>
             </w:rPr>
           </w:pPr>
-          <w:hyperlink w:anchor="_Toc182858551" w:history="1">
+          <w:hyperlink w:anchor="_Toc183003333" w:history="1">
             <w:r>
               <w:rPr>
                 <w:rStyle w:val="Hyperlink"/>
@@ -1799,7 +1798,7 @@
                 <w:noProof/>
                 <w:webHidden/>
               </w:rPr>
-              <w:instrText xml:space="preserve"> PAGEREF _Toc182858551 \h </w:instrText>
+              <w:instrText xml:space="preserve"> PAGEREF _Toc183003333 \h </w:instrText>
             </w:r>
             <w:r>
               <w:rPr>
@@ -1847,7 +1846,7 @@
               <w14:ligatures w14:val="standardContextual"/>
             </w:rPr>
           </w:pPr>
-          <w:hyperlink w:anchor="_Toc182858552" w:history="1">
+          <w:hyperlink w:anchor="_Toc183003334" w:history="1">
             <w:r>
               <w:rPr>
                 <w:rStyle w:val="Hyperlink"/>
@@ -1875,7 +1874,7 @@
                 <w:noProof/>
                 <w:webHidden/>
               </w:rPr>
-              <w:instrText xml:space="preserve"> PAGEREF _Toc182858552 \h </w:instrText>
+              <w:instrText xml:space="preserve"> PAGEREF _Toc183003334 \h </w:instrText>
             </w:r>
             <w:r>
               <w:rPr>
@@ -1923,7 +1922,7 @@
               <w14:ligatures w14:val="standardContextual"/>
             </w:rPr>
           </w:pPr>
-          <w:hyperlink w:anchor="_Toc182858553" w:history="1">
+          <w:hyperlink w:anchor="_Toc183003335" w:history="1">
             <w:r>
               <w:rPr>
                 <w:rStyle w:val="Hyperlink"/>
@@ -1951,7 +1950,7 @@
                 <w:noProof/>
                 <w:webHidden/>
               </w:rPr>
-              <w:instrText xml:space="preserve"> PAGEREF _Toc182858553 \h </w:instrText>
+              <w:instrText xml:space="preserve"> PAGEREF _Toc183003335 \h </w:instrText>
             </w:r>
             <w:r>
               <w:rPr>
@@ -1999,7 +1998,7 @@
               <w14:ligatures w14:val="standardContextual"/>
             </w:rPr>
           </w:pPr>
-          <w:hyperlink w:anchor="_Toc182858554" w:history="1">
+          <w:hyperlink w:anchor="_Toc183003336" w:history="1">
             <w:r>
               <w:rPr>
                 <w:rStyle w:val="Hyperlink"/>
@@ -2027,7 +2026,7 @@
                 <w:noProof/>
                 <w:webHidden/>
               </w:rPr>
-              <w:instrText xml:space="preserve"> PAGEREF _Toc182858554 \h </w:instrText>
+              <w:instrText xml:space="preserve"> PAGEREF _Toc183003336 \h </w:instrText>
             </w:r>
             <w:r>
               <w:rPr>
@@ -2102,11 +2101,12 @@
           <w:rFonts w:ascii="Times New Roman" w:hAnsi="Times New Roman" w:cs="Times New Roman"/>
         </w:rPr>
       </w:pPr>
-      <w:bookmarkStart w:id="1" w:name="_Toc182858533"/>
-      <w:r>
-        <w:rPr>
-          <w:rFonts w:ascii="Times New Roman" w:hAnsi="Times New Roman" w:cs="Times New Roman"/>
-        </w:rPr>
+      <w:bookmarkStart w:id="1" w:name="_Toc183003315"/>
+      <w:r>
+        <w:rPr>
+          <w:rFonts w:ascii="Times New Roman" w:hAnsi="Times New Roman" w:cs="Times New Roman"/>
+        </w:rPr>
+        <w:lastRenderedPageBreak/>
         <w:t>Objective:</w:t>
       </w:r>
       <w:bookmarkEnd w:id="1"/>
@@ -2136,7 +2136,7 @@
           <w:rFonts w:ascii="Times New Roman" w:hAnsi="Times New Roman" w:cs="Times New Roman"/>
         </w:rPr>
       </w:pPr>
-      <w:bookmarkStart w:id="2" w:name="_Toc182858534"/>
+      <w:bookmarkStart w:id="2" w:name="_Toc183003316"/>
       <w:r>
         <w:rPr>
           <w:rFonts w:ascii="Times New Roman" w:hAnsi="Times New Roman" w:cs="Times New Roman"/>
@@ -2208,6 +2208,7 @@
         <w:pStyle w:val="BodyText"/>
         <w:spacing w:line="276" w:lineRule="auto"/>
         <w:rPr>
+          <w:rStyle w:val="Hyperlink"/>
           <w:rFonts w:ascii="Times New Roman" w:hAnsi="Times New Roman" w:cs="Times New Roman"/>
         </w:rPr>
       </w:pPr>
@@ -2235,6 +2236,43 @@
     </w:p>
     <w:p>
       <w:pPr>
+        <w:pStyle w:val="BodyText"/>
+        <w:rPr>
+          <w:rFonts w:ascii="Times New Roman" w:hAnsi="Times New Roman" w:cs="Times New Roman"/>
+        </w:rPr>
+      </w:pPr>
+      <w:r>
+        <w:rPr>
+          <w:rFonts w:ascii="Times New Roman" w:hAnsi="Times New Roman" w:cs="Times New Roman"/>
+        </w:rPr>
+        <w:t>PowerPoint Presentation:</w:t>
+      </w:r>
+      <w:r>
+        <w:rPr>
+          <w:rFonts w:ascii="Times New Roman" w:hAnsi="Times New Roman" w:cs="Times New Roman"/>
+        </w:rPr>
+        <w:t xml:space="preserve"> </w:t>
+      </w:r>
+    </w:p>
+    <w:p>
+      <w:pPr>
+        <w:pStyle w:val="BodyText"/>
+        <w:rPr>
+          <w:rFonts w:ascii="Times New Roman" w:hAnsi="Times New Roman" w:cs="Times New Roman"/>
+        </w:rPr>
+      </w:pPr>
+      <w:hyperlink r:id="rId10" w:history="1">
+        <w:r>
+          <w:rPr>
+            <w:rStyle w:val="Hyperlink"/>
+            <w:rFonts w:ascii="Times New Roman" w:hAnsi="Times New Roman" w:cs="Times New Roman"/>
+          </w:rPr>
+          <w:t>CS7319-Final-Project-Group07-Smith-Sreepada-Alavala-QuickPolls_Presentation.pptx</w:t>
+        </w:r>
+      </w:hyperlink>
+    </w:p>
+    <w:p>
+      <w:pPr>
         <w:pStyle w:val="Heading1"/>
         <w:spacing w:line="276" w:lineRule="auto"/>
         <w:jc w:val="both"/>
@@ -2242,7 +2280,7 @@
           <w:rFonts w:ascii="Times New Roman" w:hAnsi="Times New Roman" w:cs="Times New Roman"/>
         </w:rPr>
       </w:pPr>
-      <w:bookmarkStart w:id="3" w:name="_Toc182858535"/>
+      <w:bookmarkStart w:id="3" w:name="_Toc183003317"/>
       <w:r>
         <w:rPr>
           <w:rFonts w:ascii="Times New Roman" w:hAnsi="Times New Roman" w:cs="Times New Roman"/>
@@ -2300,7 +2338,7 @@
           <w:rFonts w:ascii="Times New Roman" w:hAnsi="Times New Roman" w:cs="Times New Roman"/>
         </w:rPr>
       </w:pPr>
-      <w:bookmarkStart w:id="4" w:name="_Toc182858536"/>
+      <w:bookmarkStart w:id="4" w:name="_Toc183003318"/>
       <w:r>
         <w:rPr>
           <w:rFonts w:ascii="Times New Roman" w:hAnsi="Times New Roman" w:cs="Times New Roman"/>
@@ -2446,7 +2484,7 @@
           <w:rFonts w:ascii="Times New Roman" w:hAnsi="Times New Roman" w:cs="Times New Roman"/>
         </w:rPr>
       </w:pPr>
-      <w:bookmarkStart w:id="5" w:name="_Toc182858537"/>
+      <w:bookmarkStart w:id="5" w:name="_Toc183003319"/>
       <w:r>
         <w:rPr>
           <w:rFonts w:ascii="Times New Roman" w:hAnsi="Times New Roman" w:cs="Times New Roman"/>
@@ -2512,6 +2550,7 @@
         <w:rPr>
           <w:rFonts w:ascii="Times New Roman" w:hAnsi="Times New Roman" w:cs="Times New Roman"/>
         </w:rPr>
+        <w:lastRenderedPageBreak/>
         <w:t>Install MySQL from MySQL Downloads page</w:t>
       </w:r>
     </w:p>
@@ -2655,7 +2694,7 @@
         </w:rPr>
       </w:pPr>
       <w:bookmarkStart w:id="6" w:name="install-nodejs-for-macos-using-bash"/>
-      <w:bookmarkStart w:id="7" w:name="_Toc182858538"/>
+      <w:bookmarkStart w:id="7" w:name="_Toc183003320"/>
       <w:r>
         <w:rPr>
           <w:rFonts w:ascii="Times New Roman" w:hAnsi="Times New Roman" w:cs="Times New Roman"/>
@@ -2737,7 +2776,7 @@
         </w:rPr>
         <w:t xml:space="preserve"> </w:t>
       </w:r>
-      <w:hyperlink r:id="rId10" w:history="1">
+      <w:hyperlink r:id="rId11" w:history="1">
         <w:r>
           <w:rPr>
             <w:rStyle w:val="Hyperlink"/>
@@ -2975,7 +3014,7 @@
         </w:rPr>
       </w:pPr>
       <w:bookmarkStart w:id="8" w:name="install-nodejs-for-windows-using-fnm"/>
-      <w:bookmarkStart w:id="9" w:name="_Toc182858539"/>
+      <w:bookmarkStart w:id="9" w:name="_Toc183003321"/>
       <w:bookmarkEnd w:id="6"/>
       <w:r>
         <w:rPr>
@@ -3210,7 +3249,7 @@
         </w:rPr>
       </w:pPr>
       <w:bookmarkStart w:id="10" w:name="install-mysql"/>
-      <w:bookmarkStart w:id="11" w:name="_Toc182858540"/>
+      <w:bookmarkStart w:id="11" w:name="_Toc183003322"/>
       <w:bookmarkEnd w:id="8"/>
       <w:r>
         <w:rPr>
@@ -3253,9 +3292,10 @@
         <w:rPr>
           <w:rFonts w:ascii="Times New Roman" w:hAnsi="Times New Roman" w:cs="Times New Roman"/>
         </w:rPr>
+        <w:lastRenderedPageBreak/>
         <w:t xml:space="preserve">Downlod the installation package from </w:t>
       </w:r>
-      <w:hyperlink r:id="rId11" w:history="1">
+      <w:hyperlink r:id="rId12" w:history="1">
         <w:r>
           <w:rPr>
             <w:rStyle w:val="Hyperlink"/>
@@ -3337,7 +3377,7 @@
         </w:rPr>
         <w:t xml:space="preserve">Downalod MySQL Workbench installation package from </w:t>
       </w:r>
-      <w:hyperlink r:id="rId12" w:history="1">
+      <w:hyperlink r:id="rId13" w:history="1">
         <w:r>
           <w:rPr>
             <w:rStyle w:val="Hyperlink"/>
@@ -3394,7 +3434,7 @@
           <w:rFonts w:ascii="Times New Roman" w:hAnsi="Times New Roman" w:cs="Times New Roman"/>
         </w:rPr>
       </w:pPr>
-      <w:bookmarkStart w:id="13" w:name="_Toc182858541"/>
+      <w:bookmarkStart w:id="13" w:name="_Toc183003323"/>
       <w:r>
         <w:rPr>
           <w:rFonts w:ascii="Times New Roman" w:hAnsi="Times New Roman" w:cs="Times New Roman"/>
@@ -3433,7 +3473,7 @@
         </w:rPr>
         <w:t xml:space="preserve">Based on the operating system, download and install RabbitMQ </w:t>
       </w:r>
-      <w:hyperlink r:id="rId13" w:history="1">
+      <w:hyperlink r:id="rId14" w:history="1">
         <w:r>
           <w:rPr>
             <w:rStyle w:val="Hyperlink"/>
@@ -3459,7 +3499,7 @@
         </w:rPr>
       </w:pPr>
       <w:bookmarkStart w:id="14" w:name="X1d07b302a91316650abf7eb2fa340279db46372"/>
-      <w:bookmarkStart w:id="15" w:name="_Toc182858542"/>
+      <w:bookmarkStart w:id="15" w:name="_Toc183003324"/>
       <w:r>
         <w:rPr>
           <w:rFonts w:ascii="Times New Roman" w:hAnsi="Times New Roman" w:cs="Times New Roman"/>
@@ -3784,7 +3824,7 @@
           <w:rFonts w:ascii="Times New Roman" w:hAnsi="Times New Roman" w:cs="Times New Roman"/>
         </w:rPr>
       </w:pPr>
-      <w:bookmarkStart w:id="17" w:name="_Toc182858543"/>
+      <w:bookmarkStart w:id="17" w:name="_Toc183003325"/>
       <w:r>
         <w:rPr>
           <w:rFonts w:ascii="Times New Roman" w:hAnsi="Times New Roman" w:cs="Times New Roman"/>
@@ -3851,7 +3891,7 @@
           <w:rFonts w:ascii="Times New Roman" w:hAnsi="Times New Roman" w:cs="Times New Roman"/>
         </w:rPr>
       </w:pPr>
-      <w:hyperlink r:id="rId14" w:history="1">
+      <w:hyperlink r:id="rId15" w:anchor="chocolatey" w:history="1">
         <w:r>
           <w:rPr>
             <w:rStyle w:val="Hyperlink"/>
@@ -3889,7 +3929,7 @@
           <w:rFonts w:ascii="Times New Roman" w:hAnsi="Times New Roman" w:cs="Times New Roman"/>
         </w:rPr>
       </w:pPr>
-      <w:bookmarkStart w:id="19" w:name="_Toc182858544"/>
+      <w:bookmarkStart w:id="19" w:name="_Toc183003326"/>
       <w:r>
         <w:rPr>
           <w:rFonts w:ascii="Times New Roman" w:hAnsi="Times New Roman" w:cs="Times New Roman"/>
@@ -3913,7 +3953,7 @@
         </w:rPr>
         <w:t xml:space="preserve">Install Git Tools from below URL. </w:t>
       </w:r>
-      <w:hyperlink r:id="rId15" w:history="1">
+      <w:hyperlink r:id="rId16" w:history="1">
         <w:r>
           <w:rPr>
             <w:rStyle w:val="Hyperlink"/>
@@ -3950,7 +3990,7 @@
           <w:rFonts w:ascii="Times New Roman" w:hAnsi="Times New Roman" w:cs="Times New Roman"/>
         </w:rPr>
       </w:pPr>
-      <w:bookmarkStart w:id="21" w:name="_Toc182858545"/>
+      <w:bookmarkStart w:id="21" w:name="_Toc183003327"/>
       <w:r>
         <w:rPr>
           <w:rFonts w:ascii="Times New Roman" w:hAnsi="Times New Roman" w:cs="Times New Roman"/>
@@ -3973,7 +4013,7 @@
         </w:rPr>
         <w:t xml:space="preserve">Install latest version of Visual Studio Code from below URL </w:t>
       </w:r>
-      <w:hyperlink r:id="rId16" w:history="1">
+      <w:hyperlink r:id="rId17" w:history="1">
         <w:r>
           <w:rPr>
             <w:rStyle w:val="Hyperlink"/>
@@ -4010,7 +4050,7 @@
           <w:rFonts w:ascii="Times New Roman" w:hAnsi="Times New Roman" w:cs="Times New Roman"/>
         </w:rPr>
       </w:pPr>
-      <w:bookmarkStart w:id="23" w:name="_Toc182858546"/>
+      <w:bookmarkStart w:id="23" w:name="_Toc183003328"/>
       <w:r>
         <w:rPr>
           <w:rFonts w:ascii="Times New Roman" w:hAnsi="Times New Roman" w:cs="Times New Roman"/>
@@ -4147,7 +4187,7 @@
         </w:rPr>
         <w:t xml:space="preserve"> clone </w:t>
       </w:r>
-      <w:hyperlink r:id="rId17" w:history="1">
+      <w:hyperlink r:id="rId18" w:history="1">
         <w:r>
           <w:rPr>
             <w:rStyle w:val="Hyperlink"/>
@@ -4177,12 +4217,13 @@
         </w:rPr>
       </w:pPr>
       <w:bookmarkStart w:id="24" w:name="before-running-the-application"/>
-      <w:bookmarkStart w:id="25" w:name="_Toc182858547"/>
+      <w:bookmarkStart w:id="25" w:name="_Toc183003329"/>
       <w:bookmarkEnd w:id="22"/>
       <w:r>
         <w:rPr>
           <w:rFonts w:ascii="Times New Roman" w:hAnsi="Times New Roman" w:cs="Times New Roman"/>
         </w:rPr>
+        <w:lastRenderedPageBreak/>
         <w:t>Before running the application</w:t>
       </w:r>
       <w:bookmarkEnd w:id="25"/>
@@ -4197,7 +4238,7 @@
         </w:rPr>
       </w:pPr>
       <w:bookmarkStart w:id="26" w:name="set-up-the-local-environment"/>
-      <w:bookmarkStart w:id="27" w:name="_Toc182858548"/>
+      <w:bookmarkStart w:id="27" w:name="_Toc183003330"/>
       <w:r>
         <w:rPr>
           <w:rFonts w:ascii="Times New Roman" w:hAnsi="Times New Roman" w:cs="Times New Roman"/>
@@ -4308,7 +4349,7 @@
           <w:rFonts w:ascii="Times New Roman" w:hAnsi="Times New Roman" w:cs="Times New Roman"/>
         </w:rPr>
       </w:pPr>
-      <w:bookmarkStart w:id="29" w:name="_Toc182858549"/>
+      <w:bookmarkStart w:id="29" w:name="_Toc183003331"/>
       <w:r>
         <w:rPr>
           <w:rFonts w:ascii="Times New Roman" w:hAnsi="Times New Roman" w:cs="Times New Roman"/>
@@ -4691,11 +4732,12 @@
         </w:rPr>
       </w:pPr>
       <w:bookmarkStart w:id="30" w:name="running-the-unselected-application"/>
-      <w:bookmarkStart w:id="31" w:name="_Toc182858550"/>
-      <w:r>
-        <w:rPr>
-          <w:rFonts w:ascii="Times New Roman" w:hAnsi="Times New Roman" w:cs="Times New Roman"/>
-        </w:rPr>
+      <w:bookmarkStart w:id="31" w:name="_Toc183003332"/>
+      <w:r>
+        <w:rPr>
+          <w:rFonts w:ascii="Times New Roman" w:hAnsi="Times New Roman" w:cs="Times New Roman"/>
+        </w:rPr>
+        <w:lastRenderedPageBreak/>
         <w:t>Running the “unselected” application</w:t>
       </w:r>
       <w:bookmarkEnd w:id="31"/>
@@ -4778,7 +4820,7 @@
         </w:rPr>
       </w:pPr>
       <w:bookmarkStart w:id="32" w:name="Xa409a5c49aadd54a886ee3c16419287d769a185"/>
-      <w:bookmarkStart w:id="33" w:name="_Toc182858551"/>
+      <w:bookmarkStart w:id="33" w:name="_Toc183003333"/>
       <w:bookmarkEnd w:id="28"/>
       <w:bookmarkEnd w:id="30"/>
       <w:r>
@@ -4891,7 +4933,7 @@
         </w:rPr>
       </w:pPr>
       <w:bookmarkStart w:id="34" w:name="the-rationales-for-final-selection"/>
-      <w:bookmarkStart w:id="35" w:name="_Toc182858552"/>
+      <w:bookmarkStart w:id="35" w:name="_Toc183003334"/>
       <w:bookmarkEnd w:id="32"/>
       <w:r>
         <w:rPr>
@@ -4978,7 +5020,14 @@
         <w:rPr>
           <w:rFonts w:ascii="Times New Roman" w:hAnsi="Times New Roman" w:cs="Times New Roman"/>
         </w:rPr>
-        <w:t>As the project evolved, the need for real-time updates in displaying poll results became critical, which the Client-Server architecture struggled to handle efficiently. The Pub-Sub architecture’s event-driven model provided instant updates to subscribers without the need for constant polling, reducing unnecessary traffic. Additionally, the scalability offered by Pub-Sub, with its ability to handle large numbers of users and events through a message broker, proved more suitable for the growing user base. The loosely coupled nature of Pub-Sub allowed for more flexibility and easier management of components as the system complexity increased. Finally, the improved user experience from real-time interaction made Pub-Sub the optimal choice for this application.</w:t>
+        <w:t xml:space="preserve">As the project evolved, the need for real-time updates in displaying poll results became critical, which the Client-Server architecture struggled to handle efficiently. The Pub-Sub architecture’s event-driven model provided instant updates to subscribers without the need for constant polling, </w:t>
+      </w:r>
+      <w:r>
+        <w:rPr>
+          <w:rFonts w:ascii="Times New Roman" w:hAnsi="Times New Roman" w:cs="Times New Roman"/>
+        </w:rPr>
+        <w:lastRenderedPageBreak/>
+        <w:t>reducing unnecessary traffic. Additionally, the scalability offered by Pub-Sub, with its ability to handle large numbers of users and events through a message broker, proved more suitable for the growing user base. The loosely coupled nature of Pub-Sub allowed for more flexibility and easier management of components as the system complexity increased. Finally, the improved user experience from real-time interaction made Pub-Sub the optimal choice for this application.</w:t>
       </w:r>
     </w:p>
     <w:p>
@@ -4991,7 +5040,7 @@
         </w:rPr>
       </w:pPr>
       <w:bookmarkStart w:id="36" w:name="X874e463337ab9651725aa79d96d4dffe31b32c5"/>
-      <w:bookmarkStart w:id="37" w:name="_Toc182858553"/>
+      <w:bookmarkStart w:id="37" w:name="_Toc183003335"/>
       <w:bookmarkEnd w:id="34"/>
       <w:r>
         <w:rPr>
@@ -5431,11 +5480,12 @@
           <w:rFonts w:ascii="Times New Roman" w:hAnsi="Times New Roman" w:cs="Times New Roman"/>
         </w:rPr>
       </w:pPr>
-      <w:bookmarkStart w:id="38" w:name="_Toc182858554"/>
-      <w:r>
-        <w:rPr>
-          <w:rFonts w:ascii="Times New Roman" w:hAnsi="Times New Roman" w:cs="Times New Roman"/>
-        </w:rPr>
+      <w:bookmarkStart w:id="38" w:name="_Toc183003336"/>
+      <w:r>
+        <w:rPr>
+          <w:rFonts w:ascii="Times New Roman" w:hAnsi="Times New Roman" w:cs="Times New Roman"/>
+        </w:rPr>
+        <w:lastRenderedPageBreak/>
         <w:t>References</w:t>
       </w:r>
       <w:bookmarkEnd w:id="38"/>
@@ -5467,7 +5517,7 @@
         <w:tab/>
         <w:t xml:space="preserve">Client-server architecture. (n.d.-a). </w:t>
       </w:r>
-      <w:hyperlink r:id="rId18" w:history="1">
+      <w:hyperlink r:id="rId19" w:history="1">
         <w:r>
           <w:rPr>
             <w:rStyle w:val="Hyperlink"/>
@@ -5519,7 +5569,7 @@
         </w:rPr>
         <w:t xml:space="preserve">  Pub/Sub Documentation  |  google cloud. Google. </w:t>
       </w:r>
-      <w:hyperlink r:id="rId19" w:history="1">
+      <w:hyperlink r:id="rId20" w:history="1">
         <w:r>
           <w:rPr>
             <w:rStyle w:val="Hyperlink"/>
@@ -5598,7 +5648,7 @@
         </w:rPr>
         <w:t xml:space="preserve"> Thoughts. </w:t>
       </w:r>
-      <w:hyperlink r:id="rId20" w:history="1">
+      <w:hyperlink r:id="rId21" w:history="1">
         <w:r>
           <w:rPr>
             <w:rStyle w:val="Hyperlink"/>
@@ -5649,7 +5699,7 @@
         </w:rPr>
         <w:t xml:space="preserve">. (n.d.). Publisher-subscriber pattern - azure architecture center. Azure Architecture Center | Microsoft Learn. </w:t>
       </w:r>
-      <w:hyperlink r:id="rId21" w:history="1">
+      <w:hyperlink r:id="rId22" w:history="1">
         <w:r>
           <w:rPr>
             <w:rStyle w:val="Hyperlink"/>
@@ -5687,7 +5737,7 @@
         <w:tab/>
         <w:t xml:space="preserve">Terra, J. (2024, July 23). What is client-server architecture? everything you should know: Simplilearn. Simplilearn.com. </w:t>
       </w:r>
-      <w:hyperlink r:id="rId22" w:history="1">
+      <w:hyperlink r:id="rId23" w:history="1">
         <w:r>
           <w:rPr>
             <w:rStyle w:val="Hyperlink"/>
@@ -5725,7 +5775,7 @@
         <w:tab/>
         <w:t xml:space="preserve">What is pub sub? - pub/sub messaging explained - AWS. (n.d.-b). </w:t>
       </w:r>
-      <w:hyperlink r:id="rId23" w:history="1">
+      <w:hyperlink r:id="rId24" w:history="1">
         <w:r>
           <w:rPr>
             <w:rStyle w:val="Hyperlink"/>
@@ -5763,7 +5813,7 @@
         <w:tab/>
         <w:t xml:space="preserve">What is pub/sub? the publish/subscribe model explained. Ably Realtime. (n.d.). </w:t>
       </w:r>
-      <w:hyperlink r:id="rId24" w:history="1">
+      <w:hyperlink r:id="rId25" w:history="1">
         <w:r>
           <w:rPr>
             <w:rStyle w:val="Hyperlink"/>
@@ -5801,7 +5851,7 @@
         <w:tab/>
         <w:t xml:space="preserve">Wikimedia Foundation. (2024a, October 2). Publish–subscribe pattern. Wikipedia. </w:t>
       </w:r>
-      <w:hyperlink r:id="rId25" w:history="1">
+      <w:hyperlink r:id="rId26" w:history="1">
         <w:r>
           <w:rPr>
             <w:rStyle w:val="Hyperlink"/>
@@ -5839,7 +5889,7 @@
         <w:tab/>
         <w:t xml:space="preserve">Wikimedia Foundation. (2024b, November 8). Client–server model. Wikipedia. </w:t>
       </w:r>
-      <w:hyperlink r:id="rId26" w:history="1">
+      <w:hyperlink r:id="rId27" w:history="1">
         <w:r>
           <w:rPr>
             <w:rStyle w:val="Hyperlink"/>

</xml_diff>

<commit_message>
Adding Project Contributions section
</commit_message>
<xml_diff>
--- a/README.docx
+++ b/README.docx
@@ -406,7 +406,7 @@
             </w:rPr>
             <w:fldChar w:fldCharType="separate"/>
           </w:r>
-          <w:hyperlink w:anchor="_Toc183003315" w:history="1">
+          <w:hyperlink w:anchor="_Toc183105201" w:history="1">
             <w:r>
               <w:rPr>
                 <w:rStyle w:val="Hyperlink"/>
@@ -434,7 +434,7 @@
                 <w:noProof/>
                 <w:webHidden/>
               </w:rPr>
-              <w:instrText xml:space="preserve"> PAGEREF _Toc183003315 \h </w:instrText>
+              <w:instrText xml:space="preserve"> PAGEREF _Toc183105201 \h </w:instrText>
             </w:r>
             <w:r>
               <w:rPr>
@@ -482,7 +482,7 @@
               <w14:ligatures w14:val="standardContextual"/>
             </w:rPr>
           </w:pPr>
-          <w:hyperlink w:anchor="_Toc183003316" w:history="1">
+          <w:hyperlink w:anchor="_Toc183105202" w:history="1">
             <w:r>
               <w:rPr>
                 <w:rStyle w:val="Hyperlink"/>
@@ -510,7 +510,7 @@
                 <w:noProof/>
                 <w:webHidden/>
               </w:rPr>
-              <w:instrText xml:space="preserve"> PAGEREF _Toc183003316 \h </w:instrText>
+              <w:instrText xml:space="preserve"> PAGEREF _Toc183105202 \h </w:instrText>
             </w:r>
             <w:r>
               <w:rPr>
@@ -558,14 +558,14 @@
               <w14:ligatures w14:val="standardContextual"/>
             </w:rPr>
           </w:pPr>
-          <w:hyperlink w:anchor="_Toc183003317" w:history="1">
+          <w:hyperlink w:anchor="_Toc183105203" w:history="1">
             <w:r>
               <w:rPr>
                 <w:rStyle w:val="Hyperlink"/>
                 <w:rFonts w:ascii="Times New Roman" w:hAnsi="Times New Roman" w:cs="Times New Roman"/>
                 <w:noProof/>
               </w:rPr>
-              <w:t>Architectures evaluated</w:t>
+              <w:t>Project Contributions:</w:t>
             </w:r>
             <w:r>
               <w:rPr>
@@ -586,7 +586,7 @@
                 <w:noProof/>
                 <w:webHidden/>
               </w:rPr>
-              <w:instrText xml:space="preserve"> PAGEREF _Toc183003317 \h </w:instrText>
+              <w:instrText xml:space="preserve"> PAGEREF _Toc183105203 \h </w:instrText>
             </w:r>
             <w:r>
               <w:rPr>
@@ -634,14 +634,14 @@
               <w14:ligatures w14:val="standardContextual"/>
             </w:rPr>
           </w:pPr>
-          <w:hyperlink w:anchor="_Toc183003318" w:history="1">
+          <w:hyperlink w:anchor="_Toc183105204" w:history="1">
             <w:r>
               <w:rPr>
                 <w:rStyle w:val="Hyperlink"/>
                 <w:rFonts w:ascii="Times New Roman" w:hAnsi="Times New Roman" w:cs="Times New Roman"/>
                 <w:noProof/>
               </w:rPr>
-              <w:t>List of software needed to run the project.</w:t>
+              <w:t>Architectures evaluated</w:t>
             </w:r>
             <w:r>
               <w:rPr>
@@ -662,7 +662,7 @@
                 <w:noProof/>
                 <w:webHidden/>
               </w:rPr>
-              <w:instrText xml:space="preserve"> PAGEREF _Toc183003318 \h </w:instrText>
+              <w:instrText xml:space="preserve"> PAGEREF _Toc183105204 \h </w:instrText>
             </w:r>
             <w:r>
               <w:rPr>
@@ -682,7 +682,7 @@
                 <w:noProof/>
                 <w:webHidden/>
               </w:rPr>
-              <w:t>3</w:t>
+              <w:t>4</w:t>
             </w:r>
             <w:r>
               <w:rPr>
@@ -710,13 +710,89 @@
               <w14:ligatures w14:val="standardContextual"/>
             </w:rPr>
           </w:pPr>
-          <w:hyperlink w:anchor="_Toc183003319" w:history="1">
+          <w:hyperlink w:anchor="_Toc183105205" w:history="1">
             <w:r>
               <w:rPr>
                 <w:rStyle w:val="Hyperlink"/>
                 <w:rFonts w:ascii="Times New Roman" w:hAnsi="Times New Roman" w:cs="Times New Roman"/>
                 <w:noProof/>
               </w:rPr>
+              <w:t>List of software needed to run the project.</w:t>
+            </w:r>
+            <w:r>
+              <w:rPr>
+                <w:noProof/>
+                <w:webHidden/>
+              </w:rPr>
+              <w:tab/>
+            </w:r>
+            <w:r>
+              <w:rPr>
+                <w:noProof/>
+                <w:webHidden/>
+              </w:rPr>
+              <w:fldChar w:fldCharType="begin"/>
+            </w:r>
+            <w:r>
+              <w:rPr>
+                <w:noProof/>
+                <w:webHidden/>
+              </w:rPr>
+              <w:instrText xml:space="preserve"> PAGEREF _Toc183105205 \h </w:instrText>
+            </w:r>
+            <w:r>
+              <w:rPr>
+                <w:noProof/>
+                <w:webHidden/>
+              </w:rPr>
+            </w:r>
+            <w:r>
+              <w:rPr>
+                <w:noProof/>
+                <w:webHidden/>
+              </w:rPr>
+              <w:fldChar w:fldCharType="separate"/>
+            </w:r>
+            <w:r>
+              <w:rPr>
+                <w:noProof/>
+                <w:webHidden/>
+              </w:rPr>
+              <w:t>4</w:t>
+            </w:r>
+            <w:r>
+              <w:rPr>
+                <w:noProof/>
+                <w:webHidden/>
+              </w:rPr>
+              <w:fldChar w:fldCharType="end"/>
+            </w:r>
+          </w:hyperlink>
+        </w:p>
+        <w:p>
+          <w:pPr>
+            <w:pStyle w:val="TOC1"/>
+            <w:tabs>
+              <w:tab w:val="right" w:leader="dot" w:pos="9350"/>
+            </w:tabs>
+            <w:rPr>
+              <w:rFonts w:eastAsiaTheme="minorEastAsia"/>
+              <w:b w:val="0"/>
+              <w:bCs w:val="0"/>
+              <w:i w:val="0"/>
+              <w:iCs w:val="0"/>
+              <w:noProof/>
+              <w:kern w:val="2"/>
+              <w14:ligatures w14:val="standardContextual"/>
+            </w:rPr>
+          </w:pPr>
+          <w:hyperlink w:anchor="_Toc183105206" w:history="1">
+            <w:r>
+              <w:rPr>
+                <w:rStyle w:val="Hyperlink"/>
+                <w:rFonts w:ascii="Times New Roman" w:hAnsi="Times New Roman" w:cs="Times New Roman"/>
+                <w:noProof/>
+              </w:rPr>
               <w:t>Steps for setting up the development environment</w:t>
             </w:r>
             <w:r>
@@ -738,7 +814,7 @@
                 <w:noProof/>
                 <w:webHidden/>
               </w:rPr>
-              <w:instrText xml:space="preserve"> PAGEREF _Toc183003319 \h </w:instrText>
+              <w:instrText xml:space="preserve"> PAGEREF _Toc183105206 \h </w:instrText>
             </w:r>
             <w:r>
               <w:rPr>
@@ -758,7 +834,7 @@
                 <w:noProof/>
                 <w:webHidden/>
               </w:rPr>
-              <w:t>3</w:t>
+              <w:t>4</w:t>
             </w:r>
             <w:r>
               <w:rPr>
@@ -786,7 +862,7 @@
               <w14:ligatures w14:val="standardContextual"/>
             </w:rPr>
           </w:pPr>
-          <w:hyperlink w:anchor="_Toc183003320" w:history="1">
+          <w:hyperlink w:anchor="_Toc183105207" w:history="1">
             <w:r>
               <w:rPr>
                 <w:rStyle w:val="Hyperlink"/>
@@ -814,7 +890,7 @@
                 <w:noProof/>
                 <w:webHidden/>
               </w:rPr>
-              <w:instrText xml:space="preserve"> PAGEREF _Toc183003320 \h </w:instrText>
+              <w:instrText xml:space="preserve"> PAGEREF _Toc183105207 \h </w:instrText>
             </w:r>
             <w:r>
               <w:rPr>
@@ -862,7 +938,7 @@
               <w14:ligatures w14:val="standardContextual"/>
             </w:rPr>
           </w:pPr>
-          <w:hyperlink w:anchor="_Toc183003321" w:history="1">
+          <w:hyperlink w:anchor="_Toc183105208" w:history="1">
             <w:r>
               <w:rPr>
                 <w:rStyle w:val="Hyperlink"/>
@@ -890,7 +966,7 @@
                 <w:noProof/>
                 <w:webHidden/>
               </w:rPr>
-              <w:instrText xml:space="preserve"> PAGEREF _Toc183003321 \h </w:instrText>
+              <w:instrText xml:space="preserve"> PAGEREF _Toc183105208 \h </w:instrText>
             </w:r>
             <w:r>
               <w:rPr>
@@ -910,7 +986,7 @@
                 <w:noProof/>
                 <w:webHidden/>
               </w:rPr>
-              <w:t>4</w:t>
+              <w:t>5</w:t>
             </w:r>
             <w:r>
               <w:rPr>
@@ -938,7 +1014,7 @@
               <w14:ligatures w14:val="standardContextual"/>
             </w:rPr>
           </w:pPr>
-          <w:hyperlink w:anchor="_Toc183003322" w:history="1">
+          <w:hyperlink w:anchor="_Toc183105209" w:history="1">
             <w:r>
               <w:rPr>
                 <w:rStyle w:val="Hyperlink"/>
@@ -966,7 +1042,7 @@
                 <w:noProof/>
                 <w:webHidden/>
               </w:rPr>
-              <w:instrText xml:space="preserve"> PAGEREF _Toc183003322 \h </w:instrText>
+              <w:instrText xml:space="preserve"> PAGEREF _Toc183105209 \h </w:instrText>
             </w:r>
             <w:r>
               <w:rPr>
@@ -986,7 +1062,7 @@
                 <w:noProof/>
                 <w:webHidden/>
               </w:rPr>
-              <w:t>4</w:t>
+              <w:t>5</w:t>
             </w:r>
             <w:r>
               <w:rPr>
@@ -1014,7 +1090,7 @@
               <w14:ligatures w14:val="standardContextual"/>
             </w:rPr>
           </w:pPr>
-          <w:hyperlink w:anchor="_Toc183003323" w:history="1">
+          <w:hyperlink w:anchor="_Toc183105210" w:history="1">
             <w:r>
               <w:rPr>
                 <w:rStyle w:val="Hyperlink"/>
@@ -1042,7 +1118,7 @@
                 <w:noProof/>
                 <w:webHidden/>
               </w:rPr>
-              <w:instrText xml:space="preserve"> PAGEREF _Toc183003323 \h </w:instrText>
+              <w:instrText xml:space="preserve"> PAGEREF _Toc183105210 \h </w:instrText>
             </w:r>
             <w:r>
               <w:rPr>
@@ -1088,7 +1164,7 @@
               <w14:ligatures w14:val="standardContextual"/>
             </w:rPr>
           </w:pPr>
-          <w:hyperlink w:anchor="_Toc183003324" w:history="1">
+          <w:hyperlink w:anchor="_Toc183105211" w:history="1">
             <w:r>
               <w:rPr>
                 <w:rStyle w:val="Hyperlink"/>
@@ -1116,7 +1192,7 @@
                 <w:noProof/>
                 <w:webHidden/>
               </w:rPr>
-              <w:instrText xml:space="preserve"> PAGEREF _Toc183003324 \h </w:instrText>
+              <w:instrText xml:space="preserve"> PAGEREF _Toc183105211 \h </w:instrText>
             </w:r>
             <w:r>
               <w:rPr>
@@ -1162,7 +1238,7 @@
               <w14:ligatures w14:val="standardContextual"/>
             </w:rPr>
           </w:pPr>
-          <w:hyperlink w:anchor="_Toc183003325" w:history="1">
+          <w:hyperlink w:anchor="_Toc183105212" w:history="1">
             <w:r>
               <w:rPr>
                 <w:rStyle w:val="Hyperlink"/>
@@ -1190,7 +1266,7 @@
                 <w:noProof/>
                 <w:webHidden/>
               </w:rPr>
-              <w:instrText xml:space="preserve"> PAGEREF _Toc183003325 \h </w:instrText>
+              <w:instrText xml:space="preserve"> PAGEREF _Toc183105212 \h </w:instrText>
             </w:r>
             <w:r>
               <w:rPr>
@@ -1238,7 +1314,7 @@
               <w14:ligatures w14:val="standardContextual"/>
             </w:rPr>
           </w:pPr>
-          <w:hyperlink w:anchor="_Toc183003326" w:history="1">
+          <w:hyperlink w:anchor="_Toc183105213" w:history="1">
             <w:r>
               <w:rPr>
                 <w:rStyle w:val="Hyperlink"/>
@@ -1266,7 +1342,7 @@
                 <w:noProof/>
                 <w:webHidden/>
               </w:rPr>
-              <w:instrText xml:space="preserve"> PAGEREF _Toc183003326 \h </w:instrText>
+              <w:instrText xml:space="preserve"> PAGEREF _Toc183105213 \h </w:instrText>
             </w:r>
             <w:r>
               <w:rPr>
@@ -1314,7 +1390,7 @@
               <w14:ligatures w14:val="standardContextual"/>
             </w:rPr>
           </w:pPr>
-          <w:hyperlink w:anchor="_Toc183003327" w:history="1">
+          <w:hyperlink w:anchor="_Toc183105214" w:history="1">
             <w:r>
               <w:rPr>
                 <w:rStyle w:val="Hyperlink"/>
@@ -1342,7 +1418,7 @@
                 <w:noProof/>
                 <w:webHidden/>
               </w:rPr>
-              <w:instrText xml:space="preserve"> PAGEREF _Toc183003327 \h </w:instrText>
+              <w:instrText xml:space="preserve"> PAGEREF _Toc183105214 \h </w:instrText>
             </w:r>
             <w:r>
               <w:rPr>
@@ -1390,7 +1466,7 @@
               <w14:ligatures w14:val="standardContextual"/>
             </w:rPr>
           </w:pPr>
-          <w:hyperlink w:anchor="_Toc183003328" w:history="1">
+          <w:hyperlink w:anchor="_Toc183105215" w:history="1">
             <w:r>
               <w:rPr>
                 <w:rStyle w:val="Hyperlink"/>
@@ -1418,7 +1494,7 @@
                 <w:noProof/>
                 <w:webHidden/>
               </w:rPr>
-              <w:instrText xml:space="preserve"> PAGEREF _Toc183003328 \h </w:instrText>
+              <w:instrText xml:space="preserve"> PAGEREF _Toc183105215 \h </w:instrText>
             </w:r>
             <w:r>
               <w:rPr>
@@ -1438,7 +1514,7 @@
                 <w:noProof/>
                 <w:webHidden/>
               </w:rPr>
-              <w:t>6</w:t>
+              <w:t>7</w:t>
             </w:r>
             <w:r>
               <w:rPr>
@@ -1466,7 +1542,7 @@
               <w14:ligatures w14:val="standardContextual"/>
             </w:rPr>
           </w:pPr>
-          <w:hyperlink w:anchor="_Toc183003329" w:history="1">
+          <w:hyperlink w:anchor="_Toc183105216" w:history="1">
             <w:r>
               <w:rPr>
                 <w:rStyle w:val="Hyperlink"/>
@@ -1494,7 +1570,7 @@
                 <w:noProof/>
                 <w:webHidden/>
               </w:rPr>
-              <w:instrText xml:space="preserve"> PAGEREF _Toc183003329 \h </w:instrText>
+              <w:instrText xml:space="preserve"> PAGEREF _Toc183105216 \h </w:instrText>
             </w:r>
             <w:r>
               <w:rPr>
@@ -1542,7 +1618,7 @@
               <w14:ligatures w14:val="standardContextual"/>
             </w:rPr>
           </w:pPr>
-          <w:hyperlink w:anchor="_Toc183003330" w:history="1">
+          <w:hyperlink w:anchor="_Toc183105217" w:history="1">
             <w:r>
               <w:rPr>
                 <w:rStyle w:val="Hyperlink"/>
@@ -1570,7 +1646,7 @@
                 <w:noProof/>
                 <w:webHidden/>
               </w:rPr>
-              <w:instrText xml:space="preserve"> PAGEREF _Toc183003330 \h </w:instrText>
+              <w:instrText xml:space="preserve"> PAGEREF _Toc183105217 \h </w:instrText>
             </w:r>
             <w:r>
               <w:rPr>
@@ -1618,7 +1694,7 @@
               <w14:ligatures w14:val="standardContextual"/>
             </w:rPr>
           </w:pPr>
-          <w:hyperlink w:anchor="_Toc183003331" w:history="1">
+          <w:hyperlink w:anchor="_Toc183105218" w:history="1">
             <w:r>
               <w:rPr>
                 <w:rStyle w:val="Hyperlink"/>
@@ -1646,7 +1722,7 @@
                 <w:noProof/>
                 <w:webHidden/>
               </w:rPr>
-              <w:instrText xml:space="preserve"> PAGEREF _Toc183003331 \h </w:instrText>
+              <w:instrText xml:space="preserve"> PAGEREF _Toc183105218 \h </w:instrText>
             </w:r>
             <w:r>
               <w:rPr>
@@ -1694,7 +1770,7 @@
               <w14:ligatures w14:val="standardContextual"/>
             </w:rPr>
           </w:pPr>
-          <w:hyperlink w:anchor="_Toc183003332" w:history="1">
+          <w:hyperlink w:anchor="_Toc183105219" w:history="1">
             <w:r>
               <w:rPr>
                 <w:rStyle w:val="Hyperlink"/>
@@ -1722,7 +1798,7 @@
                 <w:noProof/>
                 <w:webHidden/>
               </w:rPr>
-              <w:instrText xml:space="preserve"> PAGEREF _Toc183003332 \h </w:instrText>
+              <w:instrText xml:space="preserve"> PAGEREF _Toc183105219 \h </w:instrText>
             </w:r>
             <w:r>
               <w:rPr>
@@ -1770,7 +1846,7 @@
               <w14:ligatures w14:val="standardContextual"/>
             </w:rPr>
           </w:pPr>
-          <w:hyperlink w:anchor="_Toc183003333" w:history="1">
+          <w:hyperlink w:anchor="_Toc183105220" w:history="1">
             <w:r>
               <w:rPr>
                 <w:rStyle w:val="Hyperlink"/>
@@ -1798,7 +1874,7 @@
                 <w:noProof/>
                 <w:webHidden/>
               </w:rPr>
-              <w:instrText xml:space="preserve"> PAGEREF _Toc183003333 \h </w:instrText>
+              <w:instrText xml:space="preserve"> PAGEREF _Toc183105220 \h </w:instrText>
             </w:r>
             <w:r>
               <w:rPr>
@@ -1818,7 +1894,7 @@
                 <w:noProof/>
                 <w:webHidden/>
               </w:rPr>
-              <w:t>8</w:t>
+              <w:t>9</w:t>
             </w:r>
             <w:r>
               <w:rPr>
@@ -1846,7 +1922,7 @@
               <w14:ligatures w14:val="standardContextual"/>
             </w:rPr>
           </w:pPr>
-          <w:hyperlink w:anchor="_Toc183003334" w:history="1">
+          <w:hyperlink w:anchor="_Toc183105221" w:history="1">
             <w:r>
               <w:rPr>
                 <w:rStyle w:val="Hyperlink"/>
@@ -1874,7 +1950,7 @@
                 <w:noProof/>
                 <w:webHidden/>
               </w:rPr>
-              <w:instrText xml:space="preserve"> PAGEREF _Toc183003334 \h </w:instrText>
+              <w:instrText xml:space="preserve"> PAGEREF _Toc183105221 \h </w:instrText>
             </w:r>
             <w:r>
               <w:rPr>
@@ -1894,7 +1970,7 @@
                 <w:noProof/>
                 <w:webHidden/>
               </w:rPr>
-              <w:t>8</w:t>
+              <w:t>9</w:t>
             </w:r>
             <w:r>
               <w:rPr>
@@ -1922,7 +1998,7 @@
               <w14:ligatures w14:val="standardContextual"/>
             </w:rPr>
           </w:pPr>
-          <w:hyperlink w:anchor="_Toc183003335" w:history="1">
+          <w:hyperlink w:anchor="_Toc183105222" w:history="1">
             <w:r>
               <w:rPr>
                 <w:rStyle w:val="Hyperlink"/>
@@ -1950,7 +2026,7 @@
                 <w:noProof/>
                 <w:webHidden/>
               </w:rPr>
-              <w:instrText xml:space="preserve"> PAGEREF _Toc183003335 \h </w:instrText>
+              <w:instrText xml:space="preserve"> PAGEREF _Toc183105222 \h </w:instrText>
             </w:r>
             <w:r>
               <w:rPr>
@@ -1970,7 +2046,7 @@
                 <w:noProof/>
                 <w:webHidden/>
               </w:rPr>
-              <w:t>9</w:t>
+              <w:t>10</w:t>
             </w:r>
             <w:r>
               <w:rPr>
@@ -1998,7 +2074,7 @@
               <w14:ligatures w14:val="standardContextual"/>
             </w:rPr>
           </w:pPr>
-          <w:hyperlink w:anchor="_Toc183003336" w:history="1">
+          <w:hyperlink w:anchor="_Toc183105223" w:history="1">
             <w:r>
               <w:rPr>
                 <w:rStyle w:val="Hyperlink"/>
@@ -2026,7 +2102,7 @@
                 <w:noProof/>
                 <w:webHidden/>
               </w:rPr>
-              <w:instrText xml:space="preserve"> PAGEREF _Toc183003336 \h </w:instrText>
+              <w:instrText xml:space="preserve"> PAGEREF _Toc183105223 \h </w:instrText>
             </w:r>
             <w:r>
               <w:rPr>
@@ -2046,7 +2122,7 @@
                 <w:noProof/>
                 <w:webHidden/>
               </w:rPr>
-              <w:t>10</w:t>
+              <w:t>11</w:t>
             </w:r>
             <w:r>
               <w:rPr>
@@ -2101,7 +2177,7 @@
           <w:rFonts w:ascii="Times New Roman" w:hAnsi="Times New Roman" w:cs="Times New Roman"/>
         </w:rPr>
       </w:pPr>
-      <w:bookmarkStart w:id="1" w:name="_Toc183003315"/>
+      <w:bookmarkStart w:id="1" w:name="_Toc183105201"/>
       <w:r>
         <w:rPr>
           <w:rFonts w:ascii="Times New Roman" w:hAnsi="Times New Roman" w:cs="Times New Roman"/>
@@ -2136,7 +2212,7 @@
           <w:rFonts w:ascii="Times New Roman" w:hAnsi="Times New Roman" w:cs="Times New Roman"/>
         </w:rPr>
       </w:pPr>
-      <w:bookmarkStart w:id="2" w:name="_Toc183003316"/>
+      <w:bookmarkStart w:id="2" w:name="_Toc183105202"/>
       <w:r>
         <w:rPr>
           <w:rFonts w:ascii="Times New Roman" w:hAnsi="Times New Roman" w:cs="Times New Roman"/>
@@ -2258,6 +2334,7 @@
       <w:pPr>
         <w:pStyle w:val="BodyText"/>
         <w:rPr>
+          <w:rStyle w:val="Hyperlink"/>
           <w:rFonts w:ascii="Times New Roman" w:hAnsi="Times New Roman" w:cs="Times New Roman"/>
         </w:rPr>
       </w:pPr>
@@ -2274,20 +2351,382 @@
     <w:p>
       <w:pPr>
         <w:pStyle w:val="Heading1"/>
-        <w:spacing w:line="276" w:lineRule="auto"/>
-        <w:jc w:val="both"/>
-        <w:rPr>
-          <w:rFonts w:ascii="Times New Roman" w:hAnsi="Times New Roman" w:cs="Times New Roman"/>
-        </w:rPr>
-      </w:pPr>
-      <w:bookmarkStart w:id="3" w:name="_Toc183003317"/>
-      <w:r>
-        <w:rPr>
-          <w:rFonts w:ascii="Times New Roman" w:hAnsi="Times New Roman" w:cs="Times New Roman"/>
-        </w:rPr>
+        <w:rPr>
+          <w:rFonts w:ascii="Times New Roman" w:hAnsi="Times New Roman" w:cs="Times New Roman"/>
+        </w:rPr>
+      </w:pPr>
+      <w:bookmarkStart w:id="3" w:name="_Toc183105203"/>
+      <w:r>
+        <w:rPr>
+          <w:rFonts w:ascii="Times New Roman" w:hAnsi="Times New Roman" w:cs="Times New Roman"/>
+        </w:rPr>
+        <w:t>Project Contributions:</w:t>
+      </w:r>
+      <w:bookmarkEnd w:id="3"/>
+    </w:p>
+    <w:p>
+      <w:pPr>
+        <w:pStyle w:val="BodyText"/>
+        <w:ind w:left="360"/>
+        <w:rPr>
+          <w:rFonts w:ascii="Times New Roman" w:hAnsi="Times New Roman" w:cs="Times New Roman"/>
+        </w:rPr>
+      </w:pPr>
+      <w:r>
+        <w:rPr>
+          <w:rFonts w:ascii="Times New Roman" w:hAnsi="Times New Roman" w:cs="Times New Roman"/>
+        </w:rPr>
+        <w:t>David G. Smith:</w:t>
+      </w:r>
+    </w:p>
+    <w:p>
+      <w:pPr>
+        <w:pStyle w:val="BodyText"/>
+        <w:numPr>
+          <w:ilvl w:val="0"/>
+          <w:numId w:val="31"/>
+        </w:numPr>
+        <w:tabs>
+          <w:tab w:val="clear" w:pos="720"/>
+          <w:tab w:val="num" w:pos="1080"/>
+        </w:tabs>
+        <w:ind w:left="1080"/>
+        <w:rPr>
+          <w:rFonts w:ascii="Times New Roman" w:hAnsi="Times New Roman" w:cs="Times New Roman"/>
+        </w:rPr>
+      </w:pPr>
+      <w:r>
+        <w:rPr>
+          <w:rFonts w:ascii="Times New Roman" w:hAnsi="Times New Roman" w:cs="Times New Roman"/>
+        </w:rPr>
+        <w:t xml:space="preserve">80% of both </w:t>
+      </w:r>
+      <w:proofErr w:type="spellStart"/>
+      <w:r>
+        <w:rPr>
+          <w:rFonts w:ascii="Times New Roman" w:hAnsi="Times New Roman" w:cs="Times New Roman"/>
+        </w:rPr>
+        <w:t>FrontEnd</w:t>
+      </w:r>
+      <w:proofErr w:type="spellEnd"/>
+      <w:r>
+        <w:rPr>
+          <w:rFonts w:ascii="Times New Roman" w:hAnsi="Times New Roman" w:cs="Times New Roman"/>
+        </w:rPr>
+        <w:t xml:space="preserve"> Code</w:t>
+      </w:r>
+    </w:p>
+    <w:p>
+      <w:pPr>
+        <w:pStyle w:val="BodyText"/>
+        <w:numPr>
+          <w:ilvl w:val="0"/>
+          <w:numId w:val="31"/>
+        </w:numPr>
+        <w:tabs>
+          <w:tab w:val="clear" w:pos="720"/>
+          <w:tab w:val="num" w:pos="1080"/>
+        </w:tabs>
+        <w:ind w:left="1080"/>
+        <w:rPr>
+          <w:rFonts w:ascii="Times New Roman" w:hAnsi="Times New Roman" w:cs="Times New Roman"/>
+        </w:rPr>
+      </w:pPr>
+      <w:r>
+        <w:rPr>
+          <w:rFonts w:ascii="Times New Roman" w:hAnsi="Times New Roman" w:cs="Times New Roman"/>
+        </w:rPr>
+        <w:t xml:space="preserve">25% of both </w:t>
+      </w:r>
+      <w:proofErr w:type="spellStart"/>
+      <w:r>
+        <w:rPr>
+          <w:rFonts w:ascii="Times New Roman" w:hAnsi="Times New Roman" w:cs="Times New Roman"/>
+        </w:rPr>
+        <w:t>BackEnd</w:t>
+      </w:r>
+      <w:proofErr w:type="spellEnd"/>
+      <w:r>
+        <w:rPr>
+          <w:rFonts w:ascii="Times New Roman" w:hAnsi="Times New Roman" w:cs="Times New Roman"/>
+        </w:rPr>
+        <w:t xml:space="preserve"> Code</w:t>
+      </w:r>
+    </w:p>
+    <w:p>
+      <w:pPr>
+        <w:pStyle w:val="BodyText"/>
+        <w:numPr>
+          <w:ilvl w:val="0"/>
+          <w:numId w:val="31"/>
+        </w:numPr>
+        <w:tabs>
+          <w:tab w:val="clear" w:pos="720"/>
+          <w:tab w:val="num" w:pos="1080"/>
+        </w:tabs>
+        <w:ind w:left="1080"/>
+        <w:rPr>
+          <w:rFonts w:ascii="Times New Roman" w:hAnsi="Times New Roman" w:cs="Times New Roman"/>
+        </w:rPr>
+      </w:pPr>
+      <w:r>
+        <w:rPr>
+          <w:rFonts w:ascii="Times New Roman" w:hAnsi="Times New Roman" w:cs="Times New Roman"/>
+        </w:rPr>
+        <w:t>40% of Presentation Slides (2 to 5, 7, 8)</w:t>
+      </w:r>
+    </w:p>
+    <w:p>
+      <w:pPr>
+        <w:pStyle w:val="BodyText"/>
+        <w:ind w:left="360"/>
+        <w:rPr>
+          <w:rFonts w:ascii="Times New Roman" w:hAnsi="Times New Roman" w:cs="Times New Roman"/>
+        </w:rPr>
+      </w:pPr>
+      <w:r>
+        <w:rPr>
+          <w:rFonts w:ascii="Times New Roman" w:hAnsi="Times New Roman" w:cs="Times New Roman"/>
+        </w:rPr>
+        <w:t>Surya Sreepada:</w:t>
+      </w:r>
+    </w:p>
+    <w:p>
+      <w:pPr>
+        <w:pStyle w:val="BodyText"/>
+        <w:numPr>
+          <w:ilvl w:val="0"/>
+          <w:numId w:val="32"/>
+        </w:numPr>
+        <w:tabs>
+          <w:tab w:val="clear" w:pos="720"/>
+          <w:tab w:val="num" w:pos="1080"/>
+        </w:tabs>
+        <w:ind w:left="1080"/>
+        <w:rPr>
+          <w:rFonts w:ascii="Times New Roman" w:hAnsi="Times New Roman" w:cs="Times New Roman"/>
+        </w:rPr>
+      </w:pPr>
+      <w:r>
+        <w:rPr>
+          <w:rFonts w:ascii="Times New Roman" w:hAnsi="Times New Roman" w:cs="Times New Roman"/>
+        </w:rPr>
+        <w:t xml:space="preserve">20% of both </w:t>
+      </w:r>
+      <w:proofErr w:type="spellStart"/>
+      <w:r>
+        <w:rPr>
+          <w:rFonts w:ascii="Times New Roman" w:hAnsi="Times New Roman" w:cs="Times New Roman"/>
+        </w:rPr>
+        <w:t>FrontEnd</w:t>
+      </w:r>
+      <w:proofErr w:type="spellEnd"/>
+      <w:r>
+        <w:rPr>
+          <w:rFonts w:ascii="Times New Roman" w:hAnsi="Times New Roman" w:cs="Times New Roman"/>
+        </w:rPr>
+        <w:t xml:space="preserve"> Code</w:t>
+      </w:r>
+    </w:p>
+    <w:p>
+      <w:pPr>
+        <w:pStyle w:val="BodyText"/>
+        <w:numPr>
+          <w:ilvl w:val="0"/>
+          <w:numId w:val="32"/>
+        </w:numPr>
+        <w:tabs>
+          <w:tab w:val="clear" w:pos="720"/>
+          <w:tab w:val="num" w:pos="1080"/>
+        </w:tabs>
+        <w:ind w:left="1080"/>
+        <w:rPr>
+          <w:rFonts w:ascii="Times New Roman" w:hAnsi="Times New Roman" w:cs="Times New Roman"/>
+        </w:rPr>
+      </w:pPr>
+      <w:r>
+        <w:rPr>
+          <w:rFonts w:ascii="Times New Roman" w:hAnsi="Times New Roman" w:cs="Times New Roman"/>
+        </w:rPr>
+        <w:t xml:space="preserve">75% of both </w:t>
+      </w:r>
+      <w:proofErr w:type="spellStart"/>
+      <w:r>
+        <w:rPr>
+          <w:rFonts w:ascii="Times New Roman" w:hAnsi="Times New Roman" w:cs="Times New Roman"/>
+        </w:rPr>
+        <w:t>BackEnd</w:t>
+      </w:r>
+      <w:proofErr w:type="spellEnd"/>
+      <w:r>
+        <w:rPr>
+          <w:rFonts w:ascii="Times New Roman" w:hAnsi="Times New Roman" w:cs="Times New Roman"/>
+        </w:rPr>
+        <w:t xml:space="preserve"> Code</w:t>
+      </w:r>
+    </w:p>
+    <w:p>
+      <w:pPr>
+        <w:pStyle w:val="BodyText"/>
+        <w:numPr>
+          <w:ilvl w:val="0"/>
+          <w:numId w:val="32"/>
+        </w:numPr>
+        <w:tabs>
+          <w:tab w:val="clear" w:pos="720"/>
+          <w:tab w:val="num" w:pos="1080"/>
+        </w:tabs>
+        <w:ind w:left="1080"/>
+        <w:rPr>
+          <w:rFonts w:ascii="Times New Roman" w:hAnsi="Times New Roman" w:cs="Times New Roman"/>
+        </w:rPr>
+      </w:pPr>
+      <w:r>
+        <w:rPr>
+          <w:rFonts w:ascii="Times New Roman" w:hAnsi="Times New Roman" w:cs="Times New Roman"/>
+        </w:rPr>
+        <w:t>60% of Presentation Slides (6, 9 to 18)</w:t>
+      </w:r>
+    </w:p>
+    <w:p>
+      <w:pPr>
+        <w:pStyle w:val="BodyText"/>
+        <w:numPr>
+          <w:ilvl w:val="0"/>
+          <w:numId w:val="32"/>
+        </w:numPr>
+        <w:tabs>
+          <w:tab w:val="clear" w:pos="720"/>
+          <w:tab w:val="num" w:pos="1080"/>
+        </w:tabs>
+        <w:ind w:left="1080"/>
+        <w:rPr>
+          <w:rFonts w:ascii="Times New Roman" w:hAnsi="Times New Roman" w:cs="Times New Roman"/>
+        </w:rPr>
+      </w:pPr>
+      <w:r>
+        <w:rPr>
+          <w:rFonts w:ascii="Times New Roman" w:hAnsi="Times New Roman" w:cs="Times New Roman"/>
+        </w:rPr>
+        <w:t>100% of ReadMe.MD and ReadMe.docx</w:t>
+      </w:r>
+    </w:p>
+    <w:p>
+      <w:pPr>
+        <w:pStyle w:val="BodyText"/>
+        <w:numPr>
+          <w:ilvl w:val="0"/>
+          <w:numId w:val="32"/>
+        </w:numPr>
+        <w:tabs>
+          <w:tab w:val="clear" w:pos="720"/>
+          <w:tab w:val="num" w:pos="1080"/>
+        </w:tabs>
+        <w:ind w:left="1080"/>
+        <w:rPr>
+          <w:rFonts w:ascii="Times New Roman" w:hAnsi="Times New Roman" w:cs="Times New Roman"/>
+        </w:rPr>
+      </w:pPr>
+      <w:r>
+        <w:rPr>
+          <w:rFonts w:ascii="Times New Roman" w:hAnsi="Times New Roman" w:cs="Times New Roman"/>
+        </w:rPr>
+        <w:t>100% of deployment to AWS</w:t>
+      </w:r>
+    </w:p>
+    <w:p>
+      <w:pPr>
+        <w:pStyle w:val="BodyText"/>
+        <w:ind w:left="360"/>
+        <w:rPr>
+          <w:rFonts w:ascii="Times New Roman" w:hAnsi="Times New Roman" w:cs="Times New Roman"/>
+        </w:rPr>
+      </w:pPr>
+      <w:r>
+        <w:rPr>
+          <w:rFonts w:ascii="Times New Roman" w:hAnsi="Times New Roman" w:cs="Times New Roman"/>
+        </w:rPr>
+        <w:t xml:space="preserve">Akhil Kumar Reddy </w:t>
+      </w:r>
+      <w:proofErr w:type="spellStart"/>
+      <w:r>
+        <w:rPr>
+          <w:rFonts w:ascii="Times New Roman" w:hAnsi="Times New Roman" w:cs="Times New Roman"/>
+        </w:rPr>
+        <w:t>Alavala</w:t>
+      </w:r>
+      <w:proofErr w:type="spellEnd"/>
+      <w:r>
+        <w:rPr>
+          <w:rFonts w:ascii="Times New Roman" w:hAnsi="Times New Roman" w:cs="Times New Roman"/>
+        </w:rPr>
+        <w:t>:</w:t>
+      </w:r>
+    </w:p>
+    <w:p>
+      <w:pPr>
+        <w:pStyle w:val="BodyText"/>
+        <w:numPr>
+          <w:ilvl w:val="0"/>
+          <w:numId w:val="33"/>
+        </w:numPr>
+        <w:tabs>
+          <w:tab w:val="clear" w:pos="720"/>
+          <w:tab w:val="num" w:pos="1080"/>
+        </w:tabs>
+        <w:ind w:left="1080"/>
+        <w:rPr>
+          <w:rFonts w:ascii="Times New Roman" w:hAnsi="Times New Roman" w:cs="Times New Roman"/>
+        </w:rPr>
+      </w:pPr>
+      <w:r>
+        <w:rPr>
+          <w:rFonts w:ascii="Times New Roman" w:hAnsi="Times New Roman" w:cs="Times New Roman"/>
+        </w:rPr>
+        <w:t>Risk Analysis Presentation Slide (Slide 19)</w:t>
+      </w:r>
+    </w:p>
+    <w:p>
+      <w:pPr>
+        <w:pStyle w:val="BodyText"/>
+        <w:numPr>
+          <w:ilvl w:val="0"/>
+          <w:numId w:val="33"/>
+        </w:numPr>
+        <w:tabs>
+          <w:tab w:val="clear" w:pos="720"/>
+          <w:tab w:val="num" w:pos="1080"/>
+        </w:tabs>
+        <w:ind w:left="1080"/>
+        <w:rPr>
+          <w:rFonts w:ascii="Times New Roman" w:hAnsi="Times New Roman" w:cs="Times New Roman"/>
+        </w:rPr>
+      </w:pPr>
+      <w:r>
+        <w:rPr>
+          <w:rFonts w:ascii="Times New Roman" w:hAnsi="Times New Roman" w:cs="Times New Roman"/>
+        </w:rPr>
+        <w:t>Final Project Documents Group 7.docx (Submitted in Attempt 2)</w:t>
+      </w:r>
+    </w:p>
+    <w:p>
+      <w:pPr>
+        <w:pStyle w:val="Heading1"/>
+        <w:spacing w:line="276" w:lineRule="auto"/>
+        <w:jc w:val="both"/>
+        <w:rPr>
+          <w:rFonts w:ascii="Times New Roman" w:hAnsi="Times New Roman" w:cs="Times New Roman"/>
+        </w:rPr>
+      </w:pPr>
+      <w:bookmarkStart w:id="4" w:name="_Toc183105204"/>
+      <w:r>
+        <w:rPr>
+          <w:rFonts w:ascii="Times New Roman" w:hAnsi="Times New Roman" w:cs="Times New Roman"/>
+        </w:rPr>
+        <w:lastRenderedPageBreak/>
         <w:t>Architectures evaluated</w:t>
       </w:r>
-      <w:bookmarkEnd w:id="3"/>
+      <w:bookmarkEnd w:id="4"/>
     </w:p>
     <w:p>
       <w:pPr>
@@ -2338,7 +2777,7 @@
           <w:rFonts w:ascii="Times New Roman" w:hAnsi="Times New Roman" w:cs="Times New Roman"/>
         </w:rPr>
       </w:pPr>
-      <w:bookmarkStart w:id="4" w:name="_Toc183003318"/>
+      <w:bookmarkStart w:id="5" w:name="_Toc183105205"/>
       <w:r>
         <w:rPr>
           <w:rFonts w:ascii="Times New Roman" w:hAnsi="Times New Roman" w:cs="Times New Roman"/>
@@ -2363,7 +2802,7 @@
         </w:rPr>
         <w:t xml:space="preserve"> needed to run the project.</w:t>
       </w:r>
-      <w:bookmarkEnd w:id="4"/>
+      <w:bookmarkEnd w:id="5"/>
     </w:p>
     <w:p>
       <w:pPr>
@@ -2467,16 +2906,6 @@
     </w:p>
     <w:p>
       <w:pPr>
-        <w:pStyle w:val="Compact"/>
-        <w:spacing w:line="276" w:lineRule="auto"/>
-        <w:jc w:val="both"/>
-        <w:rPr>
-          <w:rFonts w:ascii="Times New Roman" w:hAnsi="Times New Roman" w:cs="Times New Roman"/>
-        </w:rPr>
-      </w:pPr>
-    </w:p>
-    <w:p>
-      <w:pPr>
         <w:pStyle w:val="Heading1"/>
         <w:spacing w:line="276" w:lineRule="auto"/>
         <w:jc w:val="both"/>
@@ -2484,7 +2913,7 @@
           <w:rFonts w:ascii="Times New Roman" w:hAnsi="Times New Roman" w:cs="Times New Roman"/>
         </w:rPr>
       </w:pPr>
-      <w:bookmarkStart w:id="5" w:name="_Toc183003319"/>
+      <w:bookmarkStart w:id="6" w:name="_Toc183105206"/>
       <w:r>
         <w:rPr>
           <w:rFonts w:ascii="Times New Roman" w:hAnsi="Times New Roman" w:cs="Times New Roman"/>
@@ -2497,7 +2926,7 @@
         </w:rPr>
         <w:t>teps for setting up the development environment</w:t>
       </w:r>
-      <w:bookmarkEnd w:id="5"/>
+      <w:bookmarkEnd w:id="6"/>
     </w:p>
     <w:p>
       <w:pPr>
@@ -2550,7 +2979,6 @@
         <w:rPr>
           <w:rFonts w:ascii="Times New Roman" w:hAnsi="Times New Roman" w:cs="Times New Roman"/>
         </w:rPr>
-        <w:lastRenderedPageBreak/>
         <w:t>Install MySQL from MySQL Downloads page</w:t>
       </w:r>
     </w:p>
@@ -2693,15 +3121,15 @@
           <w:rFonts w:ascii="Times New Roman" w:hAnsi="Times New Roman" w:cs="Times New Roman"/>
         </w:rPr>
       </w:pPr>
-      <w:bookmarkStart w:id="6" w:name="install-nodejs-for-macos-using-bash"/>
-      <w:bookmarkStart w:id="7" w:name="_Toc183003320"/>
+      <w:bookmarkStart w:id="7" w:name="install-nodejs-for-macos-using-bash"/>
+      <w:bookmarkStart w:id="8" w:name="_Toc183105207"/>
       <w:r>
         <w:rPr>
           <w:rFonts w:ascii="Times New Roman" w:hAnsi="Times New Roman" w:cs="Times New Roman"/>
         </w:rPr>
         <w:t>Install NodeJS for MacOS using bash:</w:t>
       </w:r>
-      <w:bookmarkEnd w:id="7"/>
+      <w:bookmarkEnd w:id="8"/>
     </w:p>
     <w:p>
       <w:pPr>
@@ -3013,16 +3441,17 @@
           <w:rFonts w:ascii="Times New Roman" w:hAnsi="Times New Roman" w:cs="Times New Roman"/>
         </w:rPr>
       </w:pPr>
-      <w:bookmarkStart w:id="8" w:name="install-nodejs-for-windows-using-fnm"/>
-      <w:bookmarkStart w:id="9" w:name="_Toc183003321"/>
-      <w:bookmarkEnd w:id="6"/>
-      <w:r>
-        <w:rPr>
-          <w:rFonts w:ascii="Times New Roman" w:hAnsi="Times New Roman" w:cs="Times New Roman"/>
-        </w:rPr>
+      <w:bookmarkStart w:id="9" w:name="install-nodejs-for-windows-using-fnm"/>
+      <w:bookmarkStart w:id="10" w:name="_Toc183105208"/>
+      <w:bookmarkEnd w:id="7"/>
+      <w:r>
+        <w:rPr>
+          <w:rFonts w:ascii="Times New Roman" w:hAnsi="Times New Roman" w:cs="Times New Roman"/>
+        </w:rPr>
+        <w:lastRenderedPageBreak/>
         <w:t>Install NodeJS for Windows using fnm:</w:t>
       </w:r>
-      <w:bookmarkEnd w:id="9"/>
+      <w:bookmarkEnd w:id="10"/>
     </w:p>
     <w:p>
       <w:pPr>
@@ -3248,16 +3677,16 @@
           <w:rFonts w:ascii="Times New Roman" w:hAnsi="Times New Roman" w:cs="Times New Roman"/>
         </w:rPr>
       </w:pPr>
-      <w:bookmarkStart w:id="10" w:name="install-mysql"/>
-      <w:bookmarkStart w:id="11" w:name="_Toc183003322"/>
-      <w:bookmarkEnd w:id="8"/>
+      <w:bookmarkStart w:id="11" w:name="install-mysql"/>
+      <w:bookmarkStart w:id="12" w:name="_Toc183105209"/>
+      <w:bookmarkEnd w:id="9"/>
       <w:r>
         <w:rPr>
           <w:rFonts w:ascii="Times New Roman" w:hAnsi="Times New Roman" w:cs="Times New Roman"/>
         </w:rPr>
         <w:t>Install MySQL</w:t>
       </w:r>
-      <w:bookmarkEnd w:id="11"/>
+      <w:bookmarkEnd w:id="12"/>
     </w:p>
     <w:p>
       <w:pPr>
@@ -3292,7 +3721,6 @@
         <w:rPr>
           <w:rFonts w:ascii="Times New Roman" w:hAnsi="Times New Roman" w:cs="Times New Roman"/>
         </w:rPr>
-        <w:lastRenderedPageBreak/>
         <w:t xml:space="preserve">Downlod the installation package from </w:t>
       </w:r>
       <w:hyperlink r:id="rId12" w:history="1">
@@ -3422,8 +3850,8 @@
           <w:rFonts w:ascii="Times New Roman" w:hAnsi="Times New Roman" w:cs="Times New Roman"/>
         </w:rPr>
       </w:pPr>
-      <w:bookmarkStart w:id="12" w:name="install-rabbitmq"/>
-      <w:bookmarkEnd w:id="10"/>
+      <w:bookmarkStart w:id="13" w:name="install-rabbitmq"/>
+      <w:bookmarkEnd w:id="11"/>
     </w:p>
     <w:p>
       <w:pPr>
@@ -3434,14 +3862,14 @@
           <w:rFonts w:ascii="Times New Roman" w:hAnsi="Times New Roman" w:cs="Times New Roman"/>
         </w:rPr>
       </w:pPr>
-      <w:bookmarkStart w:id="13" w:name="_Toc183003323"/>
+      <w:bookmarkStart w:id="14" w:name="_Toc183105210"/>
       <w:r>
         <w:rPr>
           <w:rFonts w:ascii="Times New Roman" w:hAnsi="Times New Roman" w:cs="Times New Roman"/>
         </w:rPr>
         <w:t>Install RabbitMQ</w:t>
       </w:r>
-      <w:bookmarkEnd w:id="13"/>
+      <w:bookmarkEnd w:id="14"/>
     </w:p>
     <w:p>
       <w:pPr>
@@ -3498,311 +3926,312 @@
           <w:rFonts w:ascii="Times New Roman" w:hAnsi="Times New Roman" w:cs="Times New Roman"/>
         </w:rPr>
       </w:pPr>
-      <w:bookmarkStart w:id="14" w:name="X1d07b302a91316650abf7eb2fa340279db46372"/>
-      <w:bookmarkStart w:id="15" w:name="_Toc183003324"/>
+      <w:bookmarkStart w:id="15" w:name="X1d07b302a91316650abf7eb2fa340279db46372"/>
+      <w:bookmarkStart w:id="16" w:name="_Toc183105211"/>
       <w:r>
         <w:rPr>
           <w:rFonts w:ascii="Times New Roman" w:hAnsi="Times New Roman" w:cs="Times New Roman"/>
         </w:rPr>
         <w:t>For macOS, the recommended option is to use Homebrew</w:t>
       </w:r>
+      <w:bookmarkEnd w:id="16"/>
+    </w:p>
+    <w:p>
+      <w:pPr>
+        <w:pStyle w:val="SourceCode"/>
+        <w:spacing w:line="276" w:lineRule="auto"/>
+        <w:ind w:firstLine="720"/>
+        <w:jc w:val="both"/>
+        <w:rPr>
+          <w:rFonts w:ascii="Times New Roman" w:hAnsi="Times New Roman" w:cs="Times New Roman"/>
+        </w:rPr>
+      </w:pPr>
+      <w:r>
+        <w:rPr>
+          <w:rStyle w:val="ExtensionTok"/>
+          <w:rFonts w:ascii="Times New Roman" w:hAnsi="Times New Roman" w:cs="Times New Roman"/>
+          <w:shd w:val="clear" w:color="auto" w:fill="D9D9D9" w:themeFill="background1" w:themeFillShade="D9"/>
+        </w:rPr>
+        <w:t>brew</w:t>
+      </w:r>
+      <w:r>
+        <w:rPr>
+          <w:rStyle w:val="NormalTok"/>
+          <w:rFonts w:ascii="Times New Roman" w:hAnsi="Times New Roman" w:cs="Times New Roman"/>
+          <w:shd w:val="clear" w:color="auto" w:fill="D9D9D9" w:themeFill="background1" w:themeFillShade="D9"/>
+        </w:rPr>
+        <w:t xml:space="preserve"> update</w:t>
+      </w:r>
+    </w:p>
+    <w:p>
+      <w:pPr>
+        <w:pStyle w:val="SourceCode"/>
+        <w:spacing w:line="276" w:lineRule="auto"/>
+        <w:ind w:firstLine="720"/>
+        <w:jc w:val="both"/>
+        <w:rPr>
+          <w:rFonts w:ascii="Times New Roman" w:hAnsi="Times New Roman" w:cs="Times New Roman"/>
+        </w:rPr>
+      </w:pPr>
+      <w:r>
+        <w:rPr>
+          <w:rStyle w:val="ExtensionTok"/>
+          <w:rFonts w:ascii="Times New Roman" w:hAnsi="Times New Roman" w:cs="Times New Roman"/>
+          <w:shd w:val="clear" w:color="auto" w:fill="D9D9D9" w:themeFill="background1" w:themeFillShade="D9"/>
+        </w:rPr>
+        <w:t>brew</w:t>
+      </w:r>
+      <w:r>
+        <w:rPr>
+          <w:rStyle w:val="NormalTok"/>
+          <w:rFonts w:ascii="Times New Roman" w:hAnsi="Times New Roman" w:cs="Times New Roman"/>
+          <w:shd w:val="clear" w:color="auto" w:fill="D9D9D9" w:themeFill="background1" w:themeFillShade="D9"/>
+        </w:rPr>
+        <w:t xml:space="preserve"> install rabbitmq</w:t>
+      </w:r>
+    </w:p>
+    <w:p>
+      <w:pPr>
+        <w:pStyle w:val="FirstParagraph"/>
+        <w:spacing w:line="276" w:lineRule="auto"/>
+        <w:jc w:val="both"/>
+        <w:rPr>
+          <w:rFonts w:ascii="Times New Roman" w:hAnsi="Times New Roman" w:cs="Times New Roman"/>
+        </w:rPr>
+      </w:pPr>
+      <w:r>
+        <w:rPr>
+          <w:rFonts w:ascii="Times New Roman" w:hAnsi="Times New Roman" w:cs="Times New Roman"/>
+        </w:rPr>
+        <w:lastRenderedPageBreak/>
+        <w:t>To find out locations for your installation, use:</w:t>
+      </w:r>
+    </w:p>
+    <w:p>
+      <w:pPr>
+        <w:pStyle w:val="SourceCode"/>
+        <w:spacing w:line="276" w:lineRule="auto"/>
+        <w:ind w:firstLine="720"/>
+        <w:jc w:val="both"/>
+        <w:rPr>
+          <w:rFonts w:ascii="Times New Roman" w:hAnsi="Times New Roman" w:cs="Times New Roman"/>
+        </w:rPr>
+      </w:pPr>
+      <w:r>
+        <w:rPr>
+          <w:rStyle w:val="ExtensionTok"/>
+          <w:rFonts w:ascii="Times New Roman" w:hAnsi="Times New Roman" w:cs="Times New Roman"/>
+          <w:shd w:val="clear" w:color="auto" w:fill="D9D9D9" w:themeFill="background1" w:themeFillShade="D9"/>
+        </w:rPr>
+        <w:t>brew</w:t>
+      </w:r>
+      <w:r>
+        <w:rPr>
+          <w:rStyle w:val="NormalTok"/>
+          <w:rFonts w:ascii="Times New Roman" w:hAnsi="Times New Roman" w:cs="Times New Roman"/>
+          <w:shd w:val="clear" w:color="auto" w:fill="D9D9D9" w:themeFill="background1" w:themeFillShade="D9"/>
+        </w:rPr>
+        <w:t xml:space="preserve"> info rabbitmq</w:t>
+      </w:r>
+    </w:p>
+    <w:p>
+      <w:pPr>
+        <w:pStyle w:val="FirstParagraph"/>
+        <w:spacing w:line="276" w:lineRule="auto"/>
+        <w:jc w:val="both"/>
+        <w:rPr>
+          <w:rFonts w:ascii="Times New Roman" w:hAnsi="Times New Roman" w:cs="Times New Roman"/>
+        </w:rPr>
+      </w:pPr>
+      <w:r>
+        <w:rPr>
+          <w:rFonts w:ascii="Times New Roman" w:hAnsi="Times New Roman" w:cs="Times New Roman"/>
+        </w:rPr>
+        <w:t>Run the RabbitMQ Server Node as a background service</w:t>
+      </w:r>
+    </w:p>
+    <w:p>
+      <w:pPr>
+        <w:pStyle w:val="SourceCode"/>
+        <w:spacing w:line="276" w:lineRule="auto"/>
+        <w:ind w:firstLine="720"/>
+        <w:jc w:val="both"/>
+        <w:rPr>
+          <w:rFonts w:ascii="Times New Roman" w:hAnsi="Times New Roman" w:cs="Times New Roman"/>
+        </w:rPr>
+      </w:pPr>
+      <w:r>
+        <w:rPr>
+          <w:rStyle w:val="ExtensionTok"/>
+          <w:rFonts w:ascii="Times New Roman" w:hAnsi="Times New Roman" w:cs="Times New Roman"/>
+          <w:shd w:val="clear" w:color="auto" w:fill="D9D9D9" w:themeFill="background1" w:themeFillShade="D9"/>
+        </w:rPr>
+        <w:t>brew</w:t>
+      </w:r>
+      <w:r>
+        <w:rPr>
+          <w:rStyle w:val="NormalTok"/>
+          <w:rFonts w:ascii="Times New Roman" w:hAnsi="Times New Roman" w:cs="Times New Roman"/>
+          <w:shd w:val="clear" w:color="auto" w:fill="D9D9D9" w:themeFill="background1" w:themeFillShade="D9"/>
+        </w:rPr>
+        <w:t xml:space="preserve"> services start rabbitmq</w:t>
+      </w:r>
+    </w:p>
+    <w:p>
+      <w:pPr>
+        <w:pStyle w:val="FirstParagraph"/>
+        <w:spacing w:line="276" w:lineRule="auto"/>
+        <w:jc w:val="both"/>
+        <w:rPr>
+          <w:rFonts w:ascii="Times New Roman" w:hAnsi="Times New Roman" w:cs="Times New Roman"/>
+        </w:rPr>
+      </w:pPr>
+      <w:r>
+        <w:rPr>
+          <w:rFonts w:ascii="Times New Roman" w:hAnsi="Times New Roman" w:cs="Times New Roman"/>
+        </w:rPr>
+        <w:t>Highly recommended: enable all feature flags on the running node</w:t>
+      </w:r>
+    </w:p>
+    <w:p>
+      <w:pPr>
+        <w:pStyle w:val="BodyText"/>
+        <w:spacing w:line="276" w:lineRule="auto"/>
+        <w:jc w:val="both"/>
+        <w:rPr>
+          <w:rFonts w:ascii="Times New Roman" w:hAnsi="Times New Roman" w:cs="Times New Roman"/>
+        </w:rPr>
+      </w:pPr>
+      <w:r>
+        <w:rPr>
+          <w:rFonts w:ascii="Times New Roman" w:hAnsi="Times New Roman" w:cs="Times New Roman"/>
+        </w:rPr>
+        <w:t>For Apple Silicon Macs</w:t>
+      </w:r>
+    </w:p>
+    <w:p>
+      <w:pPr>
+        <w:pStyle w:val="SourceCode"/>
+        <w:spacing w:line="276" w:lineRule="auto"/>
+        <w:ind w:firstLine="720"/>
+        <w:jc w:val="both"/>
+        <w:rPr>
+          <w:rFonts w:ascii="Times New Roman" w:hAnsi="Times New Roman" w:cs="Times New Roman"/>
+        </w:rPr>
+      </w:pPr>
+      <w:r>
+        <w:rPr>
+          <w:rStyle w:val="ExtensionTok"/>
+          <w:rFonts w:ascii="Times New Roman" w:hAnsi="Times New Roman" w:cs="Times New Roman"/>
+          <w:shd w:val="clear" w:color="auto" w:fill="D9D9D9" w:themeFill="background1" w:themeFillShade="D9"/>
+        </w:rPr>
+        <w:t>/opt/homebrew/sbin/rabbitmqctl</w:t>
+      </w:r>
+      <w:r>
+        <w:rPr>
+          <w:rStyle w:val="NormalTok"/>
+          <w:rFonts w:ascii="Times New Roman" w:hAnsi="Times New Roman" w:cs="Times New Roman"/>
+          <w:shd w:val="clear" w:color="auto" w:fill="D9D9D9" w:themeFill="background1" w:themeFillShade="D9"/>
+        </w:rPr>
+        <w:t xml:space="preserve"> enable_feature_flag all</w:t>
+      </w:r>
+    </w:p>
+    <w:p>
+      <w:pPr>
+        <w:pStyle w:val="FirstParagraph"/>
+        <w:spacing w:line="276" w:lineRule="auto"/>
+        <w:jc w:val="both"/>
+        <w:rPr>
+          <w:rFonts w:ascii="Times New Roman" w:hAnsi="Times New Roman" w:cs="Times New Roman"/>
+        </w:rPr>
+      </w:pPr>
+      <w:r>
+        <w:rPr>
+          <w:rFonts w:ascii="Times New Roman" w:hAnsi="Times New Roman" w:cs="Times New Roman"/>
+        </w:rPr>
+        <w:t>For Intel Macs</w:t>
+      </w:r>
+    </w:p>
+    <w:p>
+      <w:pPr>
+        <w:pStyle w:val="SourceCode"/>
+        <w:spacing w:line="276" w:lineRule="auto"/>
+        <w:ind w:firstLine="720"/>
+        <w:jc w:val="both"/>
+        <w:rPr>
+          <w:rFonts w:ascii="Times New Roman" w:hAnsi="Times New Roman" w:cs="Times New Roman"/>
+        </w:rPr>
+      </w:pPr>
+      <w:r>
+        <w:rPr>
+          <w:rStyle w:val="ExtensionTok"/>
+          <w:rFonts w:ascii="Times New Roman" w:hAnsi="Times New Roman" w:cs="Times New Roman"/>
+          <w:shd w:val="clear" w:color="auto" w:fill="D9D9D9" w:themeFill="background1" w:themeFillShade="D9"/>
+        </w:rPr>
+        <w:t>/usr/local/opt/rabbitmq/sbin/rabbitmqctl</w:t>
+      </w:r>
+      <w:r>
+        <w:rPr>
+          <w:rStyle w:val="NormalTok"/>
+          <w:rFonts w:ascii="Times New Roman" w:hAnsi="Times New Roman" w:cs="Times New Roman"/>
+          <w:shd w:val="clear" w:color="auto" w:fill="D9D9D9" w:themeFill="background1" w:themeFillShade="D9"/>
+        </w:rPr>
+        <w:t xml:space="preserve"> enable_feature_flag all</w:t>
+      </w:r>
+    </w:p>
+    <w:p>
+      <w:pPr>
+        <w:pStyle w:val="FirstParagraph"/>
+        <w:spacing w:line="276" w:lineRule="auto"/>
+        <w:jc w:val="both"/>
+        <w:rPr>
+          <w:rFonts w:ascii="Times New Roman" w:hAnsi="Times New Roman" w:cs="Times New Roman"/>
+        </w:rPr>
+      </w:pPr>
+      <w:r>
+        <w:rPr>
+          <w:rFonts w:ascii="Times New Roman" w:hAnsi="Times New Roman" w:cs="Times New Roman"/>
+        </w:rPr>
+        <w:t>For Stopping the service</w:t>
+      </w:r>
+    </w:p>
+    <w:p>
+      <w:pPr>
+        <w:pStyle w:val="SourceCode"/>
+        <w:spacing w:line="276" w:lineRule="auto"/>
+        <w:ind w:firstLine="720"/>
+        <w:jc w:val="both"/>
+        <w:rPr>
+          <w:rFonts w:ascii="Times New Roman" w:hAnsi="Times New Roman" w:cs="Times New Roman"/>
+        </w:rPr>
+      </w:pPr>
+      <w:r>
+        <w:rPr>
+          <w:rStyle w:val="ExtensionTok"/>
+          <w:rFonts w:ascii="Times New Roman" w:hAnsi="Times New Roman" w:cs="Times New Roman"/>
+          <w:shd w:val="clear" w:color="auto" w:fill="D9D9D9" w:themeFill="background1" w:themeFillShade="D9"/>
+        </w:rPr>
+        <w:t>brew</w:t>
+      </w:r>
+      <w:r>
+        <w:rPr>
+          <w:rStyle w:val="NormalTok"/>
+          <w:rFonts w:ascii="Times New Roman" w:hAnsi="Times New Roman" w:cs="Times New Roman"/>
+          <w:shd w:val="clear" w:color="auto" w:fill="D9D9D9" w:themeFill="background1" w:themeFillShade="D9"/>
+        </w:rPr>
+        <w:t xml:space="preserve"> services stop </w:t>
+      </w:r>
+      <w:proofErr w:type="spellStart"/>
+      <w:r>
+        <w:rPr>
+          <w:rStyle w:val="NormalTok"/>
+          <w:rFonts w:ascii="Times New Roman" w:hAnsi="Times New Roman" w:cs="Times New Roman"/>
+          <w:shd w:val="clear" w:color="auto" w:fill="D9D9D9" w:themeFill="background1" w:themeFillShade="D9"/>
+        </w:rPr>
+        <w:t>rabbitmq</w:t>
+      </w:r>
+      <w:bookmarkStart w:id="17" w:name="X618a51d43577155f2bd8af30e5b570d8fa640eb"/>
       <w:bookmarkEnd w:id="15"/>
-    </w:p>
-    <w:p>
-      <w:pPr>
-        <w:pStyle w:val="SourceCode"/>
-        <w:spacing w:line="276" w:lineRule="auto"/>
-        <w:ind w:firstLine="720"/>
-        <w:jc w:val="both"/>
-        <w:rPr>
-          <w:rFonts w:ascii="Times New Roman" w:hAnsi="Times New Roman" w:cs="Times New Roman"/>
-        </w:rPr>
-      </w:pPr>
-      <w:r>
-        <w:rPr>
-          <w:rStyle w:val="ExtensionTok"/>
-          <w:rFonts w:ascii="Times New Roman" w:hAnsi="Times New Roman" w:cs="Times New Roman"/>
-          <w:shd w:val="clear" w:color="auto" w:fill="D9D9D9" w:themeFill="background1" w:themeFillShade="D9"/>
-        </w:rPr>
-        <w:t>brew</w:t>
-      </w:r>
-      <w:r>
-        <w:rPr>
-          <w:rStyle w:val="NormalTok"/>
-          <w:rFonts w:ascii="Times New Roman" w:hAnsi="Times New Roman" w:cs="Times New Roman"/>
-          <w:shd w:val="clear" w:color="auto" w:fill="D9D9D9" w:themeFill="background1" w:themeFillShade="D9"/>
-        </w:rPr>
-        <w:t xml:space="preserve"> update</w:t>
-      </w:r>
-    </w:p>
-    <w:p>
-      <w:pPr>
-        <w:pStyle w:val="SourceCode"/>
-        <w:spacing w:line="276" w:lineRule="auto"/>
-        <w:ind w:firstLine="720"/>
-        <w:jc w:val="both"/>
-        <w:rPr>
-          <w:rFonts w:ascii="Times New Roman" w:hAnsi="Times New Roman" w:cs="Times New Roman"/>
-        </w:rPr>
-      </w:pPr>
-      <w:r>
-        <w:rPr>
-          <w:rStyle w:val="ExtensionTok"/>
-          <w:rFonts w:ascii="Times New Roman" w:hAnsi="Times New Roman" w:cs="Times New Roman"/>
-          <w:shd w:val="clear" w:color="auto" w:fill="D9D9D9" w:themeFill="background1" w:themeFillShade="D9"/>
-        </w:rPr>
-        <w:t>brew</w:t>
-      </w:r>
-      <w:r>
-        <w:rPr>
-          <w:rStyle w:val="NormalTok"/>
-          <w:rFonts w:ascii="Times New Roman" w:hAnsi="Times New Roman" w:cs="Times New Roman"/>
-          <w:shd w:val="clear" w:color="auto" w:fill="D9D9D9" w:themeFill="background1" w:themeFillShade="D9"/>
-        </w:rPr>
-        <w:t xml:space="preserve"> install rabbitmq</w:t>
-      </w:r>
-    </w:p>
-    <w:p>
-      <w:pPr>
-        <w:pStyle w:val="FirstParagraph"/>
-        <w:spacing w:line="276" w:lineRule="auto"/>
-        <w:jc w:val="both"/>
-        <w:rPr>
-          <w:rFonts w:ascii="Times New Roman" w:hAnsi="Times New Roman" w:cs="Times New Roman"/>
-        </w:rPr>
-      </w:pPr>
-      <w:r>
-        <w:rPr>
-          <w:rFonts w:ascii="Times New Roman" w:hAnsi="Times New Roman" w:cs="Times New Roman"/>
-        </w:rPr>
-        <w:t>To find out locations for your installation, use:</w:t>
-      </w:r>
-    </w:p>
-    <w:p>
-      <w:pPr>
-        <w:pStyle w:val="SourceCode"/>
-        <w:spacing w:line="276" w:lineRule="auto"/>
-        <w:ind w:firstLine="720"/>
-        <w:jc w:val="both"/>
-        <w:rPr>
-          <w:rFonts w:ascii="Times New Roman" w:hAnsi="Times New Roman" w:cs="Times New Roman"/>
-        </w:rPr>
-      </w:pPr>
-      <w:r>
-        <w:rPr>
-          <w:rStyle w:val="ExtensionTok"/>
-          <w:rFonts w:ascii="Times New Roman" w:hAnsi="Times New Roman" w:cs="Times New Roman"/>
-          <w:shd w:val="clear" w:color="auto" w:fill="D9D9D9" w:themeFill="background1" w:themeFillShade="D9"/>
-        </w:rPr>
-        <w:t>brew</w:t>
-      </w:r>
-      <w:r>
-        <w:rPr>
-          <w:rStyle w:val="NormalTok"/>
-          <w:rFonts w:ascii="Times New Roman" w:hAnsi="Times New Roman" w:cs="Times New Roman"/>
-          <w:shd w:val="clear" w:color="auto" w:fill="D9D9D9" w:themeFill="background1" w:themeFillShade="D9"/>
-        </w:rPr>
-        <w:t xml:space="preserve"> info rabbitmq</w:t>
-      </w:r>
-    </w:p>
-    <w:p>
-      <w:pPr>
-        <w:pStyle w:val="FirstParagraph"/>
-        <w:spacing w:line="276" w:lineRule="auto"/>
-        <w:jc w:val="both"/>
-        <w:rPr>
-          <w:rFonts w:ascii="Times New Roman" w:hAnsi="Times New Roman" w:cs="Times New Roman"/>
-        </w:rPr>
-      </w:pPr>
-      <w:r>
-        <w:rPr>
-          <w:rFonts w:ascii="Times New Roman" w:hAnsi="Times New Roman" w:cs="Times New Roman"/>
-        </w:rPr>
-        <w:t>Run the RabbitMQ Server Node as a background service</w:t>
-      </w:r>
-    </w:p>
-    <w:p>
-      <w:pPr>
-        <w:pStyle w:val="SourceCode"/>
-        <w:spacing w:line="276" w:lineRule="auto"/>
-        <w:ind w:firstLine="720"/>
-        <w:jc w:val="both"/>
-        <w:rPr>
-          <w:rFonts w:ascii="Times New Roman" w:hAnsi="Times New Roman" w:cs="Times New Roman"/>
-        </w:rPr>
-      </w:pPr>
-      <w:r>
-        <w:rPr>
-          <w:rStyle w:val="ExtensionTok"/>
-          <w:rFonts w:ascii="Times New Roman" w:hAnsi="Times New Roman" w:cs="Times New Roman"/>
-          <w:shd w:val="clear" w:color="auto" w:fill="D9D9D9" w:themeFill="background1" w:themeFillShade="D9"/>
-        </w:rPr>
-        <w:t>brew</w:t>
-      </w:r>
-      <w:r>
-        <w:rPr>
-          <w:rStyle w:val="NormalTok"/>
-          <w:rFonts w:ascii="Times New Roman" w:hAnsi="Times New Roman" w:cs="Times New Roman"/>
-          <w:shd w:val="clear" w:color="auto" w:fill="D9D9D9" w:themeFill="background1" w:themeFillShade="D9"/>
-        </w:rPr>
-        <w:t xml:space="preserve"> services start rabbitmq</w:t>
-      </w:r>
-    </w:p>
-    <w:p>
-      <w:pPr>
-        <w:pStyle w:val="FirstParagraph"/>
-        <w:spacing w:line="276" w:lineRule="auto"/>
-        <w:jc w:val="both"/>
-        <w:rPr>
-          <w:rFonts w:ascii="Times New Roman" w:hAnsi="Times New Roman" w:cs="Times New Roman"/>
-        </w:rPr>
-      </w:pPr>
-      <w:r>
-        <w:rPr>
-          <w:rFonts w:ascii="Times New Roman" w:hAnsi="Times New Roman" w:cs="Times New Roman"/>
-        </w:rPr>
-        <w:t>Highly recommended: enable all feature flags on the running node</w:t>
-      </w:r>
-    </w:p>
-    <w:p>
-      <w:pPr>
-        <w:pStyle w:val="BodyText"/>
-        <w:spacing w:line="276" w:lineRule="auto"/>
-        <w:jc w:val="both"/>
-        <w:rPr>
-          <w:rFonts w:ascii="Times New Roman" w:hAnsi="Times New Roman" w:cs="Times New Roman"/>
-        </w:rPr>
-      </w:pPr>
-      <w:r>
-        <w:rPr>
-          <w:rFonts w:ascii="Times New Roman" w:hAnsi="Times New Roman" w:cs="Times New Roman"/>
-        </w:rPr>
-        <w:t>For Apple Silicon Macs</w:t>
-      </w:r>
-    </w:p>
-    <w:p>
-      <w:pPr>
-        <w:pStyle w:val="SourceCode"/>
-        <w:spacing w:line="276" w:lineRule="auto"/>
-        <w:ind w:firstLine="720"/>
-        <w:jc w:val="both"/>
-        <w:rPr>
-          <w:rFonts w:ascii="Times New Roman" w:hAnsi="Times New Roman" w:cs="Times New Roman"/>
-        </w:rPr>
-      </w:pPr>
-      <w:r>
-        <w:rPr>
-          <w:rStyle w:val="ExtensionTok"/>
-          <w:rFonts w:ascii="Times New Roman" w:hAnsi="Times New Roman" w:cs="Times New Roman"/>
-          <w:shd w:val="clear" w:color="auto" w:fill="D9D9D9" w:themeFill="background1" w:themeFillShade="D9"/>
-        </w:rPr>
-        <w:t>/opt/homebrew/sbin/rabbitmqctl</w:t>
-      </w:r>
-      <w:r>
-        <w:rPr>
-          <w:rStyle w:val="NormalTok"/>
-          <w:rFonts w:ascii="Times New Roman" w:hAnsi="Times New Roman" w:cs="Times New Roman"/>
-          <w:shd w:val="clear" w:color="auto" w:fill="D9D9D9" w:themeFill="background1" w:themeFillShade="D9"/>
-        </w:rPr>
-        <w:t xml:space="preserve"> enable_feature_flag all</w:t>
-      </w:r>
-    </w:p>
-    <w:p>
-      <w:pPr>
-        <w:pStyle w:val="FirstParagraph"/>
-        <w:spacing w:line="276" w:lineRule="auto"/>
-        <w:jc w:val="both"/>
-        <w:rPr>
-          <w:rFonts w:ascii="Times New Roman" w:hAnsi="Times New Roman" w:cs="Times New Roman"/>
-        </w:rPr>
-      </w:pPr>
-      <w:r>
-        <w:rPr>
-          <w:rFonts w:ascii="Times New Roman" w:hAnsi="Times New Roman" w:cs="Times New Roman"/>
-        </w:rPr>
-        <w:t>For Intel Macs</w:t>
-      </w:r>
-    </w:p>
-    <w:p>
-      <w:pPr>
-        <w:pStyle w:val="SourceCode"/>
-        <w:spacing w:line="276" w:lineRule="auto"/>
-        <w:ind w:firstLine="720"/>
-        <w:jc w:val="both"/>
-        <w:rPr>
-          <w:rFonts w:ascii="Times New Roman" w:hAnsi="Times New Roman" w:cs="Times New Roman"/>
-        </w:rPr>
-      </w:pPr>
-      <w:r>
-        <w:rPr>
-          <w:rStyle w:val="ExtensionTok"/>
-          <w:rFonts w:ascii="Times New Roman" w:hAnsi="Times New Roman" w:cs="Times New Roman"/>
-          <w:shd w:val="clear" w:color="auto" w:fill="D9D9D9" w:themeFill="background1" w:themeFillShade="D9"/>
-        </w:rPr>
-        <w:t>/usr/local/opt/rabbitmq/sbin/rabbitmqctl</w:t>
-      </w:r>
-      <w:r>
-        <w:rPr>
-          <w:rStyle w:val="NormalTok"/>
-          <w:rFonts w:ascii="Times New Roman" w:hAnsi="Times New Roman" w:cs="Times New Roman"/>
-          <w:shd w:val="clear" w:color="auto" w:fill="D9D9D9" w:themeFill="background1" w:themeFillShade="D9"/>
-        </w:rPr>
-        <w:t xml:space="preserve"> enable_feature_flag all</w:t>
-      </w:r>
-    </w:p>
-    <w:p>
-      <w:pPr>
-        <w:pStyle w:val="FirstParagraph"/>
-        <w:spacing w:line="276" w:lineRule="auto"/>
-        <w:jc w:val="both"/>
-        <w:rPr>
-          <w:rFonts w:ascii="Times New Roman" w:hAnsi="Times New Roman" w:cs="Times New Roman"/>
-        </w:rPr>
-      </w:pPr>
-      <w:r>
-        <w:rPr>
-          <w:rFonts w:ascii="Times New Roman" w:hAnsi="Times New Roman" w:cs="Times New Roman"/>
-        </w:rPr>
-        <w:t>For Stopping the service</w:t>
-      </w:r>
-    </w:p>
-    <w:p>
-      <w:pPr>
-        <w:pStyle w:val="SourceCode"/>
-        <w:spacing w:line="276" w:lineRule="auto"/>
-        <w:ind w:firstLine="720"/>
-        <w:jc w:val="both"/>
-        <w:rPr>
-          <w:rFonts w:ascii="Times New Roman" w:hAnsi="Times New Roman" w:cs="Times New Roman"/>
-        </w:rPr>
-      </w:pPr>
-      <w:r>
-        <w:rPr>
-          <w:rStyle w:val="ExtensionTok"/>
-          <w:rFonts w:ascii="Times New Roman" w:hAnsi="Times New Roman" w:cs="Times New Roman"/>
-          <w:shd w:val="clear" w:color="auto" w:fill="D9D9D9" w:themeFill="background1" w:themeFillShade="D9"/>
-        </w:rPr>
-        <w:t>brew</w:t>
-      </w:r>
-      <w:r>
-        <w:rPr>
-          <w:rStyle w:val="NormalTok"/>
-          <w:rFonts w:ascii="Times New Roman" w:hAnsi="Times New Roman" w:cs="Times New Roman"/>
-          <w:shd w:val="clear" w:color="auto" w:fill="D9D9D9" w:themeFill="background1" w:themeFillShade="D9"/>
-        </w:rPr>
-        <w:t xml:space="preserve"> services stop </w:t>
-      </w:r>
-      <w:proofErr w:type="spellStart"/>
-      <w:r>
-        <w:rPr>
-          <w:rStyle w:val="NormalTok"/>
-          <w:rFonts w:ascii="Times New Roman" w:hAnsi="Times New Roman" w:cs="Times New Roman"/>
-          <w:shd w:val="clear" w:color="auto" w:fill="D9D9D9" w:themeFill="background1" w:themeFillShade="D9"/>
-        </w:rPr>
-        <w:t>rabbitmq</w:t>
-      </w:r>
-      <w:bookmarkStart w:id="16" w:name="X618a51d43577155f2bd8af30e5b570d8fa640eb"/>
-      <w:bookmarkEnd w:id="14"/>
       <w:proofErr w:type="spellEnd"/>
     </w:p>
     <w:p>
@@ -3824,14 +4253,14 @@
           <w:rFonts w:ascii="Times New Roman" w:hAnsi="Times New Roman" w:cs="Times New Roman"/>
         </w:rPr>
       </w:pPr>
-      <w:bookmarkStart w:id="17" w:name="_Toc183003325"/>
+      <w:bookmarkStart w:id="18" w:name="_Toc183105212"/>
       <w:r>
         <w:rPr>
           <w:rFonts w:ascii="Times New Roman" w:hAnsi="Times New Roman" w:cs="Times New Roman"/>
         </w:rPr>
         <w:t>For Windows, the recommended option is to use Chocolatey</w:t>
       </w:r>
-      <w:bookmarkEnd w:id="17"/>
+      <w:bookmarkEnd w:id="18"/>
     </w:p>
     <w:p>
       <w:pPr>
@@ -3916,9 +4345,9 @@
           <w:rFonts w:ascii="Times New Roman" w:hAnsi="Times New Roman" w:cs="Times New Roman"/>
         </w:rPr>
       </w:pPr>
-      <w:bookmarkStart w:id="18" w:name="install-git-tools"/>
-      <w:bookmarkEnd w:id="12"/>
-      <w:bookmarkEnd w:id="16"/>
+      <w:bookmarkStart w:id="19" w:name="install-git-tools"/>
+      <w:bookmarkEnd w:id="13"/>
+      <w:bookmarkEnd w:id="17"/>
     </w:p>
     <w:p>
       <w:pPr>
@@ -3929,14 +4358,14 @@
           <w:rFonts w:ascii="Times New Roman" w:hAnsi="Times New Roman" w:cs="Times New Roman"/>
         </w:rPr>
       </w:pPr>
-      <w:bookmarkStart w:id="19" w:name="_Toc183003326"/>
+      <w:bookmarkStart w:id="20" w:name="_Toc183105213"/>
       <w:r>
         <w:rPr>
           <w:rFonts w:ascii="Times New Roman" w:hAnsi="Times New Roman" w:cs="Times New Roman"/>
         </w:rPr>
         <w:t>Install Git Tools</w:t>
       </w:r>
-      <w:bookmarkEnd w:id="19"/>
+      <w:bookmarkEnd w:id="20"/>
     </w:p>
     <w:p>
       <w:pPr>
@@ -3978,8 +4407,8 @@
           <w:rFonts w:ascii="Times New Roman" w:hAnsi="Times New Roman" w:cs="Times New Roman"/>
         </w:rPr>
       </w:pPr>
-      <w:bookmarkStart w:id="20" w:name="install-visual-studio-code"/>
-      <w:bookmarkEnd w:id="18"/>
+      <w:bookmarkStart w:id="21" w:name="install-visual-studio-code"/>
+      <w:bookmarkEnd w:id="19"/>
     </w:p>
     <w:p>
       <w:pPr>
@@ -3990,14 +4419,14 @@
           <w:rFonts w:ascii="Times New Roman" w:hAnsi="Times New Roman" w:cs="Times New Roman"/>
         </w:rPr>
       </w:pPr>
-      <w:bookmarkStart w:id="21" w:name="_Toc183003327"/>
+      <w:bookmarkStart w:id="22" w:name="_Toc183105214"/>
       <w:r>
         <w:rPr>
           <w:rFonts w:ascii="Times New Roman" w:hAnsi="Times New Roman" w:cs="Times New Roman"/>
         </w:rPr>
         <w:t>Install Visual Studio Code</w:t>
       </w:r>
-      <w:bookmarkEnd w:id="21"/>
+      <w:bookmarkEnd w:id="22"/>
     </w:p>
     <w:p>
       <w:pPr>
@@ -4038,8 +4467,8 @@
           <w:rFonts w:ascii="Times New Roman" w:hAnsi="Times New Roman" w:cs="Times New Roman"/>
         </w:rPr>
       </w:pPr>
-      <w:bookmarkStart w:id="22" w:name="clone-the-git-repository"/>
-      <w:bookmarkEnd w:id="20"/>
+      <w:bookmarkStart w:id="23" w:name="clone-the-git-repository"/>
+      <w:bookmarkEnd w:id="21"/>
     </w:p>
     <w:p>
       <w:pPr>
@@ -4050,14 +4479,14 @@
           <w:rFonts w:ascii="Times New Roman" w:hAnsi="Times New Roman" w:cs="Times New Roman"/>
         </w:rPr>
       </w:pPr>
-      <w:bookmarkStart w:id="23" w:name="_Toc183003328"/>
+      <w:bookmarkStart w:id="24" w:name="_Toc183105215"/>
       <w:r>
         <w:rPr>
           <w:rFonts w:ascii="Times New Roman" w:hAnsi="Times New Roman" w:cs="Times New Roman"/>
         </w:rPr>
         <w:t>Clone the Git Repository</w:t>
       </w:r>
-      <w:bookmarkEnd w:id="23"/>
+      <w:bookmarkEnd w:id="24"/>
     </w:p>
     <w:p>
       <w:pPr>
@@ -4216,17 +4645,16 @@
           <w:rFonts w:ascii="Times New Roman" w:hAnsi="Times New Roman" w:cs="Times New Roman"/>
         </w:rPr>
       </w:pPr>
-      <w:bookmarkStart w:id="24" w:name="before-running-the-application"/>
-      <w:bookmarkStart w:id="25" w:name="_Toc183003329"/>
-      <w:bookmarkEnd w:id="22"/>
-      <w:r>
-        <w:rPr>
-          <w:rFonts w:ascii="Times New Roman" w:hAnsi="Times New Roman" w:cs="Times New Roman"/>
-        </w:rPr>
-        <w:lastRenderedPageBreak/>
+      <w:bookmarkStart w:id="25" w:name="before-running-the-application"/>
+      <w:bookmarkStart w:id="26" w:name="_Toc183105216"/>
+      <w:bookmarkEnd w:id="23"/>
+      <w:r>
+        <w:rPr>
+          <w:rFonts w:ascii="Times New Roman" w:hAnsi="Times New Roman" w:cs="Times New Roman"/>
+        </w:rPr>
         <w:t>Before running the application</w:t>
       </w:r>
-      <w:bookmarkEnd w:id="25"/>
+      <w:bookmarkEnd w:id="26"/>
     </w:p>
     <w:p>
       <w:pPr>
@@ -4237,15 +4665,15 @@
           <w:rFonts w:ascii="Times New Roman" w:hAnsi="Times New Roman" w:cs="Times New Roman"/>
         </w:rPr>
       </w:pPr>
-      <w:bookmarkStart w:id="26" w:name="set-up-the-local-environment"/>
-      <w:bookmarkStart w:id="27" w:name="_Toc183003330"/>
+      <w:bookmarkStart w:id="27" w:name="set-up-the-local-environment"/>
+      <w:bookmarkStart w:id="28" w:name="_Toc183105217"/>
       <w:r>
         <w:rPr>
           <w:rFonts w:ascii="Times New Roman" w:hAnsi="Times New Roman" w:cs="Times New Roman"/>
         </w:rPr>
         <w:t>Set up the Local Environment:</w:t>
       </w:r>
-      <w:bookmarkEnd w:id="27"/>
+      <w:bookmarkEnd w:id="28"/>
     </w:p>
     <w:p>
       <w:pPr>
@@ -4336,9 +4764,9 @@
           <w:rFonts w:ascii="Times New Roman" w:hAnsi="Times New Roman" w:cs="Times New Roman"/>
         </w:rPr>
       </w:pPr>
-      <w:bookmarkStart w:id="28" w:name="running-the-selected-application."/>
-      <w:bookmarkEnd w:id="24"/>
-      <w:bookmarkEnd w:id="26"/>
+      <w:bookmarkStart w:id="29" w:name="running-the-selected-application."/>
+      <w:bookmarkEnd w:id="25"/>
+      <w:bookmarkEnd w:id="27"/>
     </w:p>
     <w:p>
       <w:pPr>
@@ -4349,14 +4777,14 @@
           <w:rFonts w:ascii="Times New Roman" w:hAnsi="Times New Roman" w:cs="Times New Roman"/>
         </w:rPr>
       </w:pPr>
-      <w:bookmarkStart w:id="29" w:name="_Toc183003331"/>
+      <w:bookmarkStart w:id="30" w:name="_Toc183105218"/>
       <w:r>
         <w:rPr>
           <w:rFonts w:ascii="Times New Roman" w:hAnsi="Times New Roman" w:cs="Times New Roman"/>
         </w:rPr>
         <w:t>Running the “selected” application.</w:t>
       </w:r>
-      <w:bookmarkEnd w:id="29"/>
+      <w:bookmarkEnd w:id="30"/>
     </w:p>
     <w:p>
       <w:pPr>
@@ -4497,6 +4925,7 @@
           <w:rFonts w:ascii="Times New Roman" w:hAnsi="Times New Roman" w:cs="Times New Roman"/>
           <w:shd w:val="clear" w:color="auto" w:fill="D9D9D9" w:themeFill="background1" w:themeFillShade="D9"/>
         </w:rPr>
+        <w:lastRenderedPageBreak/>
         <w:t>npm</w:t>
       </w:r>
       <w:r>
@@ -4731,16 +5160,15 @@
           <w:rFonts w:ascii="Times New Roman" w:hAnsi="Times New Roman" w:cs="Times New Roman"/>
         </w:rPr>
       </w:pPr>
-      <w:bookmarkStart w:id="30" w:name="running-the-unselected-application"/>
-      <w:bookmarkStart w:id="31" w:name="_Toc183003332"/>
-      <w:r>
-        <w:rPr>
-          <w:rFonts w:ascii="Times New Roman" w:hAnsi="Times New Roman" w:cs="Times New Roman"/>
-        </w:rPr>
-        <w:lastRenderedPageBreak/>
+      <w:bookmarkStart w:id="31" w:name="running-the-unselected-application"/>
+      <w:bookmarkStart w:id="32" w:name="_Toc183105219"/>
+      <w:r>
+        <w:rPr>
+          <w:rFonts w:ascii="Times New Roman" w:hAnsi="Times New Roman" w:cs="Times New Roman"/>
+        </w:rPr>
         <w:t>Running the “unselected” application</w:t>
       </w:r>
-      <w:bookmarkEnd w:id="31"/>
+      <w:bookmarkEnd w:id="32"/>
     </w:p>
     <w:p>
       <w:pPr>
@@ -4812,47 +5240,58 @@
     </w:p>
     <w:p>
       <w:pPr>
-        <w:pStyle w:val="Heading1"/>
-        <w:spacing w:line="276" w:lineRule="auto"/>
-        <w:jc w:val="both"/>
-        <w:rPr>
-          <w:rFonts w:ascii="Times New Roman" w:hAnsi="Times New Roman" w:cs="Times New Roman"/>
-        </w:rPr>
-      </w:pPr>
-      <w:bookmarkStart w:id="32" w:name="Xa409a5c49aadd54a886ee3c16419287d769a185"/>
-      <w:bookmarkStart w:id="33" w:name="_Toc183003333"/>
-      <w:bookmarkEnd w:id="28"/>
-      <w:bookmarkEnd w:id="30"/>
-      <w:r>
-        <w:rPr>
-          <w:rFonts w:ascii="Times New Roman" w:hAnsi="Times New Roman" w:cs="Times New Roman"/>
-        </w:rPr>
-        <w:t>Difference between the architecture designs for both candidate architecture styles</w:t>
-      </w:r>
-      <w:bookmarkEnd w:id="33"/>
-    </w:p>
-    <w:p>
-      <w:pPr>
-        <w:pStyle w:val="FirstParagraph"/>
-        <w:spacing w:line="276" w:lineRule="auto"/>
-        <w:jc w:val="both"/>
-        <w:rPr>
-          <w:rFonts w:ascii="Times New Roman" w:hAnsi="Times New Roman" w:cs="Times New Roman"/>
-        </w:rPr>
-      </w:pPr>
-      <w:r>
-        <w:rPr>
-          <w:rFonts w:ascii="Times New Roman" w:hAnsi="Times New Roman" w:cs="Times New Roman"/>
-        </w:rPr>
-        <w:t xml:space="preserve">The </w:t>
-      </w:r>
-      <w:r>
-        <w:rPr>
-          <w:rFonts w:ascii="Times New Roman" w:hAnsi="Times New Roman" w:cs="Times New Roman"/>
+        <w:rPr>
+          <w:rFonts w:ascii="Times New Roman" w:eastAsiaTheme="majorEastAsia" w:hAnsi="Times New Roman" w:cs="Times New Roman"/>
           <w:b/>
           <w:bCs/>
-        </w:rPr>
-        <w:t xml:space="preserve">Client-Server </w:t>
+          <w:color w:val="4F81BD" w:themeColor="accent1"/>
+          <w:sz w:val="32"/>
+          <w:szCs w:val="32"/>
+        </w:rPr>
+      </w:pPr>
+      <w:bookmarkStart w:id="33" w:name="Xa409a5c49aadd54a886ee3c16419287d769a185"/>
+      <w:bookmarkEnd w:id="29"/>
+      <w:bookmarkEnd w:id="31"/>
+      <w:r>
+        <w:rPr>
+          <w:rFonts w:ascii="Times New Roman" w:hAnsi="Times New Roman" w:cs="Times New Roman"/>
+        </w:rPr>
+        <w:br w:type="page"/>
+      </w:r>
+    </w:p>
+    <w:p>
+      <w:pPr>
+        <w:pStyle w:val="Heading1"/>
+        <w:spacing w:line="276" w:lineRule="auto"/>
+        <w:jc w:val="both"/>
+        <w:rPr>
+          <w:rFonts w:ascii="Times New Roman" w:hAnsi="Times New Roman" w:cs="Times New Roman"/>
+        </w:rPr>
+      </w:pPr>
+      <w:bookmarkStart w:id="34" w:name="_Toc183105220"/>
+      <w:r>
+        <w:rPr>
+          <w:rFonts w:ascii="Times New Roman" w:hAnsi="Times New Roman" w:cs="Times New Roman"/>
+        </w:rPr>
+        <w:lastRenderedPageBreak/>
+        <w:t>Difference between the architecture designs for both candidate architecture styles</w:t>
+      </w:r>
+      <w:bookmarkEnd w:id="34"/>
+    </w:p>
+    <w:p>
+      <w:pPr>
+        <w:pStyle w:val="FirstParagraph"/>
+        <w:spacing w:line="276" w:lineRule="auto"/>
+        <w:jc w:val="both"/>
+        <w:rPr>
+          <w:rFonts w:ascii="Times New Roman" w:hAnsi="Times New Roman" w:cs="Times New Roman"/>
+        </w:rPr>
+      </w:pPr>
+      <w:r>
+        <w:rPr>
+          <w:rFonts w:ascii="Times New Roman" w:hAnsi="Times New Roman" w:cs="Times New Roman"/>
+        </w:rPr>
+        <w:t xml:space="preserve">The </w:t>
       </w:r>
       <w:r>
         <w:rPr>
@@ -4860,7 +5299,7 @@
           <w:b/>
           <w:bCs/>
         </w:rPr>
-        <w:t>A</w:t>
+        <w:t xml:space="preserve">Client-Server </w:t>
       </w:r>
       <w:r>
         <w:rPr>
@@ -4868,29 +5307,7 @@
           <w:b/>
           <w:bCs/>
         </w:rPr>
-        <w:t>rchitecture</w:t>
-      </w:r>
-      <w:r>
-        <w:rPr>
-          <w:rFonts w:ascii="Times New Roman" w:hAnsi="Times New Roman" w:cs="Times New Roman"/>
-        </w:rPr>
-        <w:t xml:space="preserve"> is characterized by a centralized server that handles requests from multiple clients. This architecture is straightforward to implement and manage, making it ideal for applications with simple, predictable interactions. It allows for centralized control over data and security, ensuring that all clients interact with a single source of truth. However, it can become a bottleneck as the number of clients increases, leading to potential performance issues and scalability challenges. Additionally, real-time updates are harder to implement efficiently, often requiring clients to poll the server frequently.</w:t>
-      </w:r>
-    </w:p>
-    <w:p>
-      <w:pPr>
-        <w:pStyle w:val="BodyText"/>
-        <w:spacing w:line="276" w:lineRule="auto"/>
-        <w:jc w:val="both"/>
-        <w:rPr>
-          <w:rFonts w:ascii="Times New Roman" w:hAnsi="Times New Roman" w:cs="Times New Roman"/>
-        </w:rPr>
-      </w:pPr>
-      <w:r>
-        <w:rPr>
-          <w:rFonts w:ascii="Times New Roman" w:hAnsi="Times New Roman" w:cs="Times New Roman"/>
-        </w:rPr>
-        <w:t xml:space="preserve">The </w:t>
+        <w:t>A</w:t>
       </w:r>
       <w:r>
         <w:rPr>
@@ -4898,7 +5315,29 @@
           <w:b/>
           <w:bCs/>
         </w:rPr>
-        <w:t xml:space="preserve">Publisher-Subscriber (Pub-Sub) </w:t>
+        <w:t>rchitecture</w:t>
+      </w:r>
+      <w:r>
+        <w:rPr>
+          <w:rFonts w:ascii="Times New Roman" w:hAnsi="Times New Roman" w:cs="Times New Roman"/>
+        </w:rPr>
+        <w:t xml:space="preserve"> is characterized by a centralized server that handles requests from multiple clients. This architecture is straightforward to implement and manage, making it ideal for applications with simple, predictable interactions. It allows for centralized control over data and security, ensuring that all clients interact with a single source of truth. However, it can become a bottleneck as the number of clients increases, leading to potential performance issues and scalability challenges. Additionally, real-time updates are harder to implement efficiently, often requiring clients to poll the server frequently.</w:t>
+      </w:r>
+    </w:p>
+    <w:p>
+      <w:pPr>
+        <w:pStyle w:val="BodyText"/>
+        <w:spacing w:line="276" w:lineRule="auto"/>
+        <w:jc w:val="both"/>
+        <w:rPr>
+          <w:rFonts w:ascii="Times New Roman" w:hAnsi="Times New Roman" w:cs="Times New Roman"/>
+        </w:rPr>
+      </w:pPr>
+      <w:r>
+        <w:rPr>
+          <w:rFonts w:ascii="Times New Roman" w:hAnsi="Times New Roman" w:cs="Times New Roman"/>
+        </w:rPr>
+        <w:t xml:space="preserve">The </w:t>
       </w:r>
       <w:r>
         <w:rPr>
@@ -4906,7 +5345,7 @@
           <w:b/>
           <w:bCs/>
         </w:rPr>
-        <w:t>A</w:t>
+        <w:t xml:space="preserve">Publisher-Subscriber (Pub-Sub) </w:t>
       </w:r>
       <w:r>
         <w:rPr>
@@ -4914,49 +5353,7 @@
           <w:b/>
           <w:bCs/>
         </w:rPr>
-        <w:t>rchitecture</w:t>
-      </w:r>
-      <w:r>
-        <w:rPr>
-          <w:rFonts w:ascii="Times New Roman" w:hAnsi="Times New Roman" w:cs="Times New Roman"/>
-        </w:rPr>
-        <w:t xml:space="preserve"> is designed to handle real-time updates and scalability more effectively. In this model, publishers send messages to a message broker, which then distributes these messages to all subscribed clients. This decouples the producers and consumers of data, allowing for more flexible and scalable systems. The Pub-Sub architecture excels in scenarios where real-time data dissemination is crucial, as it enables instant updates to all subscribers without the need for constant polling. However, it introduces additional complexity in managing the message broker and ensuring message delivery, which can require more sophisticated infrastructure and monitoring.</w:t>
-      </w:r>
-    </w:p>
-    <w:p>
-      <w:pPr>
-        <w:pStyle w:val="Heading1"/>
-        <w:spacing w:line="276" w:lineRule="auto"/>
-        <w:jc w:val="both"/>
-        <w:rPr>
-          <w:rFonts w:ascii="Times New Roman" w:hAnsi="Times New Roman" w:cs="Times New Roman"/>
-        </w:rPr>
-      </w:pPr>
-      <w:bookmarkStart w:id="34" w:name="the-rationales-for-final-selection"/>
-      <w:bookmarkStart w:id="35" w:name="_Toc183003334"/>
-      <w:bookmarkEnd w:id="32"/>
-      <w:r>
-        <w:rPr>
-          <w:rFonts w:ascii="Times New Roman" w:hAnsi="Times New Roman" w:cs="Times New Roman"/>
-        </w:rPr>
-        <w:t>The rationale for final selection</w:t>
-      </w:r>
-      <w:bookmarkEnd w:id="35"/>
-    </w:p>
-    <w:p>
-      <w:pPr>
-        <w:pStyle w:val="FirstParagraph"/>
-        <w:spacing w:line="276" w:lineRule="auto"/>
-        <w:jc w:val="both"/>
-        <w:rPr>
-          <w:rFonts w:ascii="Times New Roman" w:hAnsi="Times New Roman" w:cs="Times New Roman"/>
-        </w:rPr>
-      </w:pPr>
-      <w:r>
-        <w:rPr>
-          <w:rFonts w:ascii="Times New Roman" w:hAnsi="Times New Roman" w:cs="Times New Roman"/>
-        </w:rPr>
-        <w:t xml:space="preserve">Proposed Selection: </w:t>
+        <w:t>A</w:t>
       </w:r>
       <w:r>
         <w:rPr>
@@ -4964,39 +5361,49 @@
           <w:b/>
           <w:bCs/>
         </w:rPr>
-        <w:t>Client-Server Architecture</w:t>
-      </w:r>
-    </w:p>
-    <w:p>
-      <w:pPr>
-        <w:pStyle w:val="BodyText"/>
-        <w:spacing w:line="276" w:lineRule="auto"/>
-        <w:jc w:val="both"/>
-        <w:rPr>
-          <w:rFonts w:ascii="Times New Roman" w:hAnsi="Times New Roman" w:cs="Times New Roman"/>
-        </w:rPr>
-      </w:pPr>
-      <w:r>
-        <w:rPr>
-          <w:rFonts w:ascii="Times New Roman" w:hAnsi="Times New Roman" w:cs="Times New Roman"/>
-        </w:rPr>
-        <w:t>We initially chose the Client-Server architecture for its simplicity and centralized control, which made it easier to implement, maintain, and manage security in the application. Additionally, the centralized nature of this architecture aligned well with the initial requirements for a straightforward, small-scale system with no need for real-time updates</w:t>
-      </w:r>
-    </w:p>
-    <w:p>
-      <w:pPr>
-        <w:pStyle w:val="BodyText"/>
-        <w:spacing w:line="276" w:lineRule="auto"/>
-        <w:jc w:val="both"/>
-        <w:rPr>
-          <w:rFonts w:ascii="Times New Roman" w:hAnsi="Times New Roman" w:cs="Times New Roman"/>
-        </w:rPr>
-      </w:pPr>
-      <w:r>
-        <w:rPr>
-          <w:rFonts w:ascii="Times New Roman" w:hAnsi="Times New Roman" w:cs="Times New Roman"/>
-        </w:rPr>
-        <w:t xml:space="preserve">Final Selection: </w:t>
+        <w:t>rchitecture</w:t>
+      </w:r>
+      <w:r>
+        <w:rPr>
+          <w:rFonts w:ascii="Times New Roman" w:hAnsi="Times New Roman" w:cs="Times New Roman"/>
+        </w:rPr>
+        <w:t xml:space="preserve"> is designed to handle real-time updates and scalability more effectively. In this model, publishers send messages to a message broker, which then distributes these messages to all subscribed clients. This decouples the producers and consumers of data, allowing for more flexible and scalable systems. The Pub-Sub architecture excels in scenarios where real-time data dissemination is crucial, as it enables instant updates to all subscribers without the need for constant polling. However, it introduces additional complexity in managing the message broker and ensuring message delivery, which can require more sophisticated infrastructure and monitoring.</w:t>
+      </w:r>
+    </w:p>
+    <w:p>
+      <w:pPr>
+        <w:pStyle w:val="Heading1"/>
+        <w:spacing w:line="276" w:lineRule="auto"/>
+        <w:jc w:val="both"/>
+        <w:rPr>
+          <w:rFonts w:ascii="Times New Roman" w:hAnsi="Times New Roman" w:cs="Times New Roman"/>
+        </w:rPr>
+      </w:pPr>
+      <w:bookmarkStart w:id="35" w:name="the-rationales-for-final-selection"/>
+      <w:bookmarkStart w:id="36" w:name="_Toc183105221"/>
+      <w:bookmarkEnd w:id="33"/>
+      <w:r>
+        <w:rPr>
+          <w:rFonts w:ascii="Times New Roman" w:hAnsi="Times New Roman" w:cs="Times New Roman"/>
+        </w:rPr>
+        <w:t>The rationale for final selection</w:t>
+      </w:r>
+      <w:bookmarkEnd w:id="36"/>
+    </w:p>
+    <w:p>
+      <w:pPr>
+        <w:pStyle w:val="FirstParagraph"/>
+        <w:spacing w:line="276" w:lineRule="auto"/>
+        <w:jc w:val="both"/>
+        <w:rPr>
+          <w:rFonts w:ascii="Times New Roman" w:hAnsi="Times New Roman" w:cs="Times New Roman"/>
+        </w:rPr>
+      </w:pPr>
+      <w:r>
+        <w:rPr>
+          <w:rFonts w:ascii="Times New Roman" w:hAnsi="Times New Roman" w:cs="Times New Roman"/>
+        </w:rPr>
+        <w:t xml:space="preserve">Proposed Selection: </w:t>
       </w:r>
       <w:r>
         <w:rPr>
@@ -5004,6 +5411,46 @@
           <w:b/>
           <w:bCs/>
         </w:rPr>
+        <w:t>Client-Server Architecture</w:t>
+      </w:r>
+    </w:p>
+    <w:p>
+      <w:pPr>
+        <w:pStyle w:val="BodyText"/>
+        <w:spacing w:line="276" w:lineRule="auto"/>
+        <w:jc w:val="both"/>
+        <w:rPr>
+          <w:rFonts w:ascii="Times New Roman" w:hAnsi="Times New Roman" w:cs="Times New Roman"/>
+        </w:rPr>
+      </w:pPr>
+      <w:r>
+        <w:rPr>
+          <w:rFonts w:ascii="Times New Roman" w:hAnsi="Times New Roman" w:cs="Times New Roman"/>
+        </w:rPr>
+        <w:t>We initially chose the Client-Server architecture for its simplicity and centralized control, which made it easier to implement, maintain, and manage security in the application. Additionally, the centralized nature of this architecture aligned well with the initial requirements for a straightforward, small-scale system with no need for real-time updates</w:t>
+      </w:r>
+    </w:p>
+    <w:p>
+      <w:pPr>
+        <w:pStyle w:val="BodyText"/>
+        <w:spacing w:line="276" w:lineRule="auto"/>
+        <w:jc w:val="both"/>
+        <w:rPr>
+          <w:rFonts w:ascii="Times New Roman" w:hAnsi="Times New Roman" w:cs="Times New Roman"/>
+        </w:rPr>
+      </w:pPr>
+      <w:r>
+        <w:rPr>
+          <w:rFonts w:ascii="Times New Roman" w:hAnsi="Times New Roman" w:cs="Times New Roman"/>
+        </w:rPr>
+        <w:t xml:space="preserve">Final Selection: </w:t>
+      </w:r>
+      <w:r>
+        <w:rPr>
+          <w:rFonts w:ascii="Times New Roman" w:hAnsi="Times New Roman" w:cs="Times New Roman"/>
+          <w:b/>
+          <w:bCs/>
+        </w:rPr>
         <w:t>Publisher-Subscriber Architecture</w:t>
       </w:r>
     </w:p>
@@ -5020,32 +5467,26 @@
         <w:rPr>
           <w:rFonts w:ascii="Times New Roman" w:hAnsi="Times New Roman" w:cs="Times New Roman"/>
         </w:rPr>
-        <w:t xml:space="preserve">As the project evolved, the need for real-time updates in displaying poll results became critical, which the Client-Server architecture struggled to handle efficiently. The Pub-Sub architecture’s event-driven model provided instant updates to subscribers without the need for constant polling, </w:t>
-      </w:r>
+        <w:t>As the project evolved, the need for real-time updates in displaying poll results became critical, which the Client-Server architecture struggled to handle efficiently. The Pub-Sub architecture’s event-driven model provided instant updates to subscribers without the need for constant polling, reducing unnecessary traffic. Additionally, the scalability offered by Pub-Sub, with its ability to handle large numbers of users and events through a message broker, proved more suitable for the growing user base. The loosely coupled nature of Pub-Sub allowed for more flexibility and easier management of components as the system complexity increased. Finally, the improved user experience from real-time interaction made Pub-Sub the optimal choice for this application.</w:t>
+      </w:r>
+    </w:p>
+    <w:p>
+      <w:pPr>
+        <w:pStyle w:val="Heading1"/>
+        <w:spacing w:line="276" w:lineRule="auto"/>
+        <w:jc w:val="both"/>
+        <w:rPr>
+          <w:rFonts w:ascii="Times New Roman" w:hAnsi="Times New Roman" w:cs="Times New Roman"/>
+        </w:rPr>
+      </w:pPr>
+      <w:bookmarkStart w:id="37" w:name="X874e463337ab9651725aa79d96d4dffe31b32c5"/>
+      <w:bookmarkStart w:id="38" w:name="_Toc183105222"/>
+      <w:bookmarkEnd w:id="35"/>
       <w:r>
         <w:rPr>
           <w:rFonts w:ascii="Times New Roman" w:hAnsi="Times New Roman" w:cs="Times New Roman"/>
         </w:rPr>
         <w:lastRenderedPageBreak/>
-        <w:t>reducing unnecessary traffic. Additionally, the scalability offered by Pub-Sub, with its ability to handle large numbers of users and events through a message broker, proved more suitable for the growing user base. The loosely coupled nature of Pub-Sub allowed for more flexibility and easier management of components as the system complexity increased. Finally, the improved user experience from real-time interaction made Pub-Sub the optimal choice for this application.</w:t>
-      </w:r>
-    </w:p>
-    <w:p>
-      <w:pPr>
-        <w:pStyle w:val="Heading1"/>
-        <w:spacing w:line="276" w:lineRule="auto"/>
-        <w:jc w:val="both"/>
-        <w:rPr>
-          <w:rFonts w:ascii="Times New Roman" w:hAnsi="Times New Roman" w:cs="Times New Roman"/>
-        </w:rPr>
-      </w:pPr>
-      <w:bookmarkStart w:id="36" w:name="X874e463337ab9651725aa79d96d4dffe31b32c5"/>
-      <w:bookmarkStart w:id="37" w:name="_Toc183003335"/>
-      <w:bookmarkEnd w:id="34"/>
-      <w:r>
-        <w:rPr>
-          <w:rFonts w:ascii="Times New Roman" w:hAnsi="Times New Roman" w:cs="Times New Roman"/>
-        </w:rPr>
         <w:t>O</w:t>
       </w:r>
       <w:r>
@@ -5054,7 +5495,7 @@
         </w:rPr>
         <w:t>ther useful information about the architectural design decisions</w:t>
       </w:r>
-      <w:bookmarkEnd w:id="37"/>
+      <w:bookmarkEnd w:id="38"/>
     </w:p>
     <w:p>
       <w:pPr>
@@ -5456,7 +5897,7 @@
         <w:t>The final selection of Pub-Sub architecture was driven by the need for improved scalability and real-time updates.</w:t>
       </w:r>
       <w:bookmarkEnd w:id="0"/>
-      <w:bookmarkEnd w:id="36"/>
+      <w:bookmarkEnd w:id="37"/>
     </w:p>
     <w:p>
       <w:pPr>
@@ -5480,7 +5921,7 @@
           <w:rFonts w:ascii="Times New Roman" w:hAnsi="Times New Roman" w:cs="Times New Roman"/>
         </w:rPr>
       </w:pPr>
-      <w:bookmarkStart w:id="38" w:name="_Toc183003336"/>
+      <w:bookmarkStart w:id="39" w:name="_Toc183105223"/>
       <w:r>
         <w:rPr>
           <w:rFonts w:ascii="Times New Roman" w:hAnsi="Times New Roman" w:cs="Times New Roman"/>
@@ -5488,7 +5929,7 @@
         <w:lastRenderedPageBreak/>
         <w:t>References</w:t>
       </w:r>
-      <w:bookmarkEnd w:id="38"/>
+      <w:bookmarkEnd w:id="39"/>
     </w:p>
     <w:p>
       <w:pPr>
@@ -6605,6 +7046,155 @@
     </w:lvl>
   </w:abstractNum>
   <w:abstractNum w:abstractNumId="7" w15:restartNumberingAfterBreak="0">
+    <w:nsid w:val="159B1F7A"/>
+    <w:multiLevelType w:val="multilevel"/>
+    <w:tmpl w:val="699AB314"/>
+    <w:lvl w:ilvl="0">
+      <w:start w:val="1"/>
+      <w:numFmt w:val="bullet"/>
+      <w:lvlText w:val=""/>
+      <w:lvlJc w:val="left"/>
+      <w:pPr>
+        <w:tabs>
+          <w:tab w:val="num" w:pos="720"/>
+        </w:tabs>
+        <w:ind w:left="720" w:hanging="360"/>
+      </w:pPr>
+      <w:rPr>
+        <w:rFonts w:ascii="Symbol" w:hAnsi="Symbol" w:hint="default"/>
+        <w:sz w:val="20"/>
+      </w:rPr>
+    </w:lvl>
+    <w:lvl w:ilvl="1" w:tentative="1">
+      <w:start w:val="1"/>
+      <w:numFmt w:val="bullet"/>
+      <w:lvlText w:val="o"/>
+      <w:lvlJc w:val="left"/>
+      <w:pPr>
+        <w:tabs>
+          <w:tab w:val="num" w:pos="1440"/>
+        </w:tabs>
+        <w:ind w:left="1440" w:hanging="360"/>
+      </w:pPr>
+      <w:rPr>
+        <w:rFonts w:ascii="Courier New" w:hAnsi="Courier New" w:hint="default"/>
+        <w:sz w:val="20"/>
+      </w:rPr>
+    </w:lvl>
+    <w:lvl w:ilvl="2" w:tentative="1">
+      <w:start w:val="1"/>
+      <w:numFmt w:val="bullet"/>
+      <w:lvlText w:val=""/>
+      <w:lvlJc w:val="left"/>
+      <w:pPr>
+        <w:tabs>
+          <w:tab w:val="num" w:pos="2160"/>
+        </w:tabs>
+        <w:ind w:left="2160" w:hanging="360"/>
+      </w:pPr>
+      <w:rPr>
+        <w:rFonts w:ascii="Wingdings" w:hAnsi="Wingdings" w:hint="default"/>
+        <w:sz w:val="20"/>
+      </w:rPr>
+    </w:lvl>
+    <w:lvl w:ilvl="3" w:tentative="1">
+      <w:start w:val="1"/>
+      <w:numFmt w:val="bullet"/>
+      <w:lvlText w:val=""/>
+      <w:lvlJc w:val="left"/>
+      <w:pPr>
+        <w:tabs>
+          <w:tab w:val="num" w:pos="2880"/>
+        </w:tabs>
+        <w:ind w:left="2880" w:hanging="360"/>
+      </w:pPr>
+      <w:rPr>
+        <w:rFonts w:ascii="Wingdings" w:hAnsi="Wingdings" w:hint="default"/>
+        <w:sz w:val="20"/>
+      </w:rPr>
+    </w:lvl>
+    <w:lvl w:ilvl="4" w:tentative="1">
+      <w:start w:val="1"/>
+      <w:numFmt w:val="bullet"/>
+      <w:lvlText w:val=""/>
+      <w:lvlJc w:val="left"/>
+      <w:pPr>
+        <w:tabs>
+          <w:tab w:val="num" w:pos="3600"/>
+        </w:tabs>
+        <w:ind w:left="3600" w:hanging="360"/>
+      </w:pPr>
+      <w:rPr>
+        <w:rFonts w:ascii="Wingdings" w:hAnsi="Wingdings" w:hint="default"/>
+        <w:sz w:val="20"/>
+      </w:rPr>
+    </w:lvl>
+    <w:lvl w:ilvl="5" w:tentative="1">
+      <w:start w:val="1"/>
+      <w:numFmt w:val="bullet"/>
+      <w:lvlText w:val=""/>
+      <w:lvlJc w:val="left"/>
+      <w:pPr>
+        <w:tabs>
+          <w:tab w:val="num" w:pos="4320"/>
+        </w:tabs>
+        <w:ind w:left="4320" w:hanging="360"/>
+      </w:pPr>
+      <w:rPr>
+        <w:rFonts w:ascii="Wingdings" w:hAnsi="Wingdings" w:hint="default"/>
+        <w:sz w:val="20"/>
+      </w:rPr>
+    </w:lvl>
+    <w:lvl w:ilvl="6" w:tentative="1">
+      <w:start w:val="1"/>
+      <w:numFmt w:val="bullet"/>
+      <w:lvlText w:val=""/>
+      <w:lvlJc w:val="left"/>
+      <w:pPr>
+        <w:tabs>
+          <w:tab w:val="num" w:pos="5040"/>
+        </w:tabs>
+        <w:ind w:left="5040" w:hanging="360"/>
+      </w:pPr>
+      <w:rPr>
+        <w:rFonts w:ascii="Wingdings" w:hAnsi="Wingdings" w:hint="default"/>
+        <w:sz w:val="20"/>
+      </w:rPr>
+    </w:lvl>
+    <w:lvl w:ilvl="7" w:tentative="1">
+      <w:start w:val="1"/>
+      <w:numFmt w:val="bullet"/>
+      <w:lvlText w:val=""/>
+      <w:lvlJc w:val="left"/>
+      <w:pPr>
+        <w:tabs>
+          <w:tab w:val="num" w:pos="5760"/>
+        </w:tabs>
+        <w:ind w:left="5760" w:hanging="360"/>
+      </w:pPr>
+      <w:rPr>
+        <w:rFonts w:ascii="Wingdings" w:hAnsi="Wingdings" w:hint="default"/>
+        <w:sz w:val="20"/>
+      </w:rPr>
+    </w:lvl>
+    <w:lvl w:ilvl="8" w:tentative="1">
+      <w:start w:val="1"/>
+      <w:numFmt w:val="bullet"/>
+      <w:lvlText w:val=""/>
+      <w:lvlJc w:val="left"/>
+      <w:pPr>
+        <w:tabs>
+          <w:tab w:val="num" w:pos="6480"/>
+        </w:tabs>
+        <w:ind w:left="6480" w:hanging="360"/>
+      </w:pPr>
+      <w:rPr>
+        <w:rFonts w:ascii="Wingdings" w:hAnsi="Wingdings" w:hint="default"/>
+        <w:sz w:val="20"/>
+      </w:rPr>
+    </w:lvl>
+  </w:abstractNum>
+  <w:abstractNum w:abstractNumId="8" w15:restartNumberingAfterBreak="0">
     <w:nsid w:val="29D33D34"/>
     <w:multiLevelType w:val="multilevel"/>
     <w:tmpl w:val="86726D80"/>
@@ -6693,7 +7283,7 @@
       </w:pPr>
     </w:lvl>
   </w:abstractNum>
-  <w:abstractNum w:abstractNumId="8" w15:restartNumberingAfterBreak="0">
+  <w:abstractNum w:abstractNumId="9" w15:restartNumberingAfterBreak="0">
     <w:nsid w:val="2B9C41FE"/>
     <w:multiLevelType w:val="multilevel"/>
     <w:tmpl w:val="E79A897E"/>
@@ -6842,7 +7432,156 @@
       </w:rPr>
     </w:lvl>
   </w:abstractNum>
-  <w:abstractNum w:abstractNumId="9" w15:restartNumberingAfterBreak="0">
+  <w:abstractNum w:abstractNumId="10" w15:restartNumberingAfterBreak="0">
+    <w:nsid w:val="394C5D69"/>
+    <w:multiLevelType w:val="multilevel"/>
+    <w:tmpl w:val="828C9FA2"/>
+    <w:lvl w:ilvl="0">
+      <w:start w:val="1"/>
+      <w:numFmt w:val="bullet"/>
+      <w:lvlText w:val=""/>
+      <w:lvlJc w:val="left"/>
+      <w:pPr>
+        <w:tabs>
+          <w:tab w:val="num" w:pos="720"/>
+        </w:tabs>
+        <w:ind w:left="720" w:hanging="360"/>
+      </w:pPr>
+      <w:rPr>
+        <w:rFonts w:ascii="Symbol" w:hAnsi="Symbol" w:hint="default"/>
+        <w:sz w:val="20"/>
+      </w:rPr>
+    </w:lvl>
+    <w:lvl w:ilvl="1" w:tentative="1">
+      <w:start w:val="1"/>
+      <w:numFmt w:val="bullet"/>
+      <w:lvlText w:val="o"/>
+      <w:lvlJc w:val="left"/>
+      <w:pPr>
+        <w:tabs>
+          <w:tab w:val="num" w:pos="1440"/>
+        </w:tabs>
+        <w:ind w:left="1440" w:hanging="360"/>
+      </w:pPr>
+      <w:rPr>
+        <w:rFonts w:ascii="Courier New" w:hAnsi="Courier New" w:hint="default"/>
+        <w:sz w:val="20"/>
+      </w:rPr>
+    </w:lvl>
+    <w:lvl w:ilvl="2" w:tentative="1">
+      <w:start w:val="1"/>
+      <w:numFmt w:val="bullet"/>
+      <w:lvlText w:val=""/>
+      <w:lvlJc w:val="left"/>
+      <w:pPr>
+        <w:tabs>
+          <w:tab w:val="num" w:pos="2160"/>
+        </w:tabs>
+        <w:ind w:left="2160" w:hanging="360"/>
+      </w:pPr>
+      <w:rPr>
+        <w:rFonts w:ascii="Wingdings" w:hAnsi="Wingdings" w:hint="default"/>
+        <w:sz w:val="20"/>
+      </w:rPr>
+    </w:lvl>
+    <w:lvl w:ilvl="3" w:tentative="1">
+      <w:start w:val="1"/>
+      <w:numFmt w:val="bullet"/>
+      <w:lvlText w:val=""/>
+      <w:lvlJc w:val="left"/>
+      <w:pPr>
+        <w:tabs>
+          <w:tab w:val="num" w:pos="2880"/>
+        </w:tabs>
+        <w:ind w:left="2880" w:hanging="360"/>
+      </w:pPr>
+      <w:rPr>
+        <w:rFonts w:ascii="Wingdings" w:hAnsi="Wingdings" w:hint="default"/>
+        <w:sz w:val="20"/>
+      </w:rPr>
+    </w:lvl>
+    <w:lvl w:ilvl="4" w:tentative="1">
+      <w:start w:val="1"/>
+      <w:numFmt w:val="bullet"/>
+      <w:lvlText w:val=""/>
+      <w:lvlJc w:val="left"/>
+      <w:pPr>
+        <w:tabs>
+          <w:tab w:val="num" w:pos="3600"/>
+        </w:tabs>
+        <w:ind w:left="3600" w:hanging="360"/>
+      </w:pPr>
+      <w:rPr>
+        <w:rFonts w:ascii="Wingdings" w:hAnsi="Wingdings" w:hint="default"/>
+        <w:sz w:val="20"/>
+      </w:rPr>
+    </w:lvl>
+    <w:lvl w:ilvl="5" w:tentative="1">
+      <w:start w:val="1"/>
+      <w:numFmt w:val="bullet"/>
+      <w:lvlText w:val=""/>
+      <w:lvlJc w:val="left"/>
+      <w:pPr>
+        <w:tabs>
+          <w:tab w:val="num" w:pos="4320"/>
+        </w:tabs>
+        <w:ind w:left="4320" w:hanging="360"/>
+      </w:pPr>
+      <w:rPr>
+        <w:rFonts w:ascii="Wingdings" w:hAnsi="Wingdings" w:hint="default"/>
+        <w:sz w:val="20"/>
+      </w:rPr>
+    </w:lvl>
+    <w:lvl w:ilvl="6" w:tentative="1">
+      <w:start w:val="1"/>
+      <w:numFmt w:val="bullet"/>
+      <w:lvlText w:val=""/>
+      <w:lvlJc w:val="left"/>
+      <w:pPr>
+        <w:tabs>
+          <w:tab w:val="num" w:pos="5040"/>
+        </w:tabs>
+        <w:ind w:left="5040" w:hanging="360"/>
+      </w:pPr>
+      <w:rPr>
+        <w:rFonts w:ascii="Wingdings" w:hAnsi="Wingdings" w:hint="default"/>
+        <w:sz w:val="20"/>
+      </w:rPr>
+    </w:lvl>
+    <w:lvl w:ilvl="7" w:tentative="1">
+      <w:start w:val="1"/>
+      <w:numFmt w:val="bullet"/>
+      <w:lvlText w:val=""/>
+      <w:lvlJc w:val="left"/>
+      <w:pPr>
+        <w:tabs>
+          <w:tab w:val="num" w:pos="5760"/>
+        </w:tabs>
+        <w:ind w:left="5760" w:hanging="360"/>
+      </w:pPr>
+      <w:rPr>
+        <w:rFonts w:ascii="Wingdings" w:hAnsi="Wingdings" w:hint="default"/>
+        <w:sz w:val="20"/>
+      </w:rPr>
+    </w:lvl>
+    <w:lvl w:ilvl="8" w:tentative="1">
+      <w:start w:val="1"/>
+      <w:numFmt w:val="bullet"/>
+      <w:lvlText w:val=""/>
+      <w:lvlJc w:val="left"/>
+      <w:pPr>
+        <w:tabs>
+          <w:tab w:val="num" w:pos="6480"/>
+        </w:tabs>
+        <w:ind w:left="6480" w:hanging="360"/>
+      </w:pPr>
+      <w:rPr>
+        <w:rFonts w:ascii="Wingdings" w:hAnsi="Wingdings" w:hint="default"/>
+        <w:sz w:val="20"/>
+      </w:rPr>
+    </w:lvl>
+  </w:abstractNum>
+  <w:abstractNum w:abstractNumId="11" w15:restartNumberingAfterBreak="0">
     <w:nsid w:val="409A2743"/>
     <w:multiLevelType w:val="multilevel"/>
     <w:tmpl w:val="D062F69C"/>
@@ -6955,7 +7694,7 @@
       </w:pPr>
     </w:lvl>
   </w:abstractNum>
-  <w:abstractNum w:abstractNumId="10" w15:restartNumberingAfterBreak="0">
+  <w:abstractNum w:abstractNumId="12" w15:restartNumberingAfterBreak="0">
     <w:nsid w:val="41897749"/>
     <w:multiLevelType w:val="multilevel"/>
     <w:tmpl w:val="86726D80"/>
@@ -7044,7 +7783,7 @@
       </w:pPr>
     </w:lvl>
   </w:abstractNum>
-  <w:abstractNum w:abstractNumId="11" w15:restartNumberingAfterBreak="0">
+  <w:abstractNum w:abstractNumId="13" w15:restartNumberingAfterBreak="0">
     <w:nsid w:val="50756CB3"/>
     <w:multiLevelType w:val="multilevel"/>
     <w:tmpl w:val="703ADB3E"/>
@@ -7130,7 +7869,7 @@
       </w:pPr>
     </w:lvl>
   </w:abstractNum>
-  <w:abstractNum w:abstractNumId="12" w15:restartNumberingAfterBreak="0">
+  <w:abstractNum w:abstractNumId="14" w15:restartNumberingAfterBreak="0">
     <w:nsid w:val="554B781C"/>
     <w:multiLevelType w:val="multilevel"/>
     <w:tmpl w:val="0409001F"/>
@@ -7216,7 +7955,7 @@
       </w:pPr>
     </w:lvl>
   </w:abstractNum>
-  <w:abstractNum w:abstractNumId="13" w15:restartNumberingAfterBreak="0">
+  <w:abstractNum w:abstractNumId="15" w15:restartNumberingAfterBreak="0">
     <w:nsid w:val="65AF3847"/>
     <w:multiLevelType w:val="multilevel"/>
     <w:tmpl w:val="703ADB3E"/>
@@ -7302,7 +8041,7 @@
       </w:pPr>
     </w:lvl>
   </w:abstractNum>
-  <w:abstractNum w:abstractNumId="14" w15:restartNumberingAfterBreak="0">
+  <w:abstractNum w:abstractNumId="16" w15:restartNumberingAfterBreak="0">
     <w:nsid w:val="6611632B"/>
     <w:multiLevelType w:val="multilevel"/>
     <w:tmpl w:val="703ADB3E"/>
@@ -7388,7 +8127,7 @@
       </w:pPr>
     </w:lvl>
   </w:abstractNum>
-  <w:abstractNum w:abstractNumId="15" w15:restartNumberingAfterBreak="0">
+  <w:abstractNum w:abstractNumId="17" w15:restartNumberingAfterBreak="0">
     <w:nsid w:val="6EF74C7F"/>
     <w:multiLevelType w:val="multilevel"/>
     <w:tmpl w:val="703ADB3E"/>
@@ -7474,7 +8213,7 @@
       </w:pPr>
     </w:lvl>
   </w:abstractNum>
-  <w:abstractNum w:abstractNumId="16" w15:restartNumberingAfterBreak="0">
+  <w:abstractNum w:abstractNumId="18" w15:restartNumberingAfterBreak="0">
     <w:nsid w:val="6FB6641F"/>
     <w:multiLevelType w:val="multilevel"/>
     <w:tmpl w:val="703ADB3E"/>
@@ -7560,7 +8299,7 @@
       </w:pPr>
     </w:lvl>
   </w:abstractNum>
-  <w:abstractNum w:abstractNumId="17" w15:restartNumberingAfterBreak="0">
+  <w:abstractNum w:abstractNumId="19" w15:restartNumberingAfterBreak="0">
     <w:nsid w:val="73432846"/>
     <w:multiLevelType w:val="multilevel"/>
     <w:tmpl w:val="86726D80"/>
@@ -7649,7 +8388,156 @@
       </w:pPr>
     </w:lvl>
   </w:abstractNum>
-  <w:abstractNum w:abstractNumId="18" w15:restartNumberingAfterBreak="0">
+  <w:abstractNum w:abstractNumId="20" w15:restartNumberingAfterBreak="0">
+    <w:nsid w:val="7C726507"/>
+    <w:multiLevelType w:val="multilevel"/>
+    <w:tmpl w:val="F22E8498"/>
+    <w:lvl w:ilvl="0">
+      <w:start w:val="1"/>
+      <w:numFmt w:val="bullet"/>
+      <w:lvlText w:val=""/>
+      <w:lvlJc w:val="left"/>
+      <w:pPr>
+        <w:tabs>
+          <w:tab w:val="num" w:pos="720"/>
+        </w:tabs>
+        <w:ind w:left="720" w:hanging="360"/>
+      </w:pPr>
+      <w:rPr>
+        <w:rFonts w:ascii="Symbol" w:hAnsi="Symbol" w:hint="default"/>
+        <w:sz w:val="20"/>
+      </w:rPr>
+    </w:lvl>
+    <w:lvl w:ilvl="1" w:tentative="1">
+      <w:start w:val="1"/>
+      <w:numFmt w:val="bullet"/>
+      <w:lvlText w:val="o"/>
+      <w:lvlJc w:val="left"/>
+      <w:pPr>
+        <w:tabs>
+          <w:tab w:val="num" w:pos="1440"/>
+        </w:tabs>
+        <w:ind w:left="1440" w:hanging="360"/>
+      </w:pPr>
+      <w:rPr>
+        <w:rFonts w:ascii="Courier New" w:hAnsi="Courier New" w:hint="default"/>
+        <w:sz w:val="20"/>
+      </w:rPr>
+    </w:lvl>
+    <w:lvl w:ilvl="2" w:tentative="1">
+      <w:start w:val="1"/>
+      <w:numFmt w:val="bullet"/>
+      <w:lvlText w:val=""/>
+      <w:lvlJc w:val="left"/>
+      <w:pPr>
+        <w:tabs>
+          <w:tab w:val="num" w:pos="2160"/>
+        </w:tabs>
+        <w:ind w:left="2160" w:hanging="360"/>
+      </w:pPr>
+      <w:rPr>
+        <w:rFonts w:ascii="Wingdings" w:hAnsi="Wingdings" w:hint="default"/>
+        <w:sz w:val="20"/>
+      </w:rPr>
+    </w:lvl>
+    <w:lvl w:ilvl="3" w:tentative="1">
+      <w:start w:val="1"/>
+      <w:numFmt w:val="bullet"/>
+      <w:lvlText w:val=""/>
+      <w:lvlJc w:val="left"/>
+      <w:pPr>
+        <w:tabs>
+          <w:tab w:val="num" w:pos="2880"/>
+        </w:tabs>
+        <w:ind w:left="2880" w:hanging="360"/>
+      </w:pPr>
+      <w:rPr>
+        <w:rFonts w:ascii="Wingdings" w:hAnsi="Wingdings" w:hint="default"/>
+        <w:sz w:val="20"/>
+      </w:rPr>
+    </w:lvl>
+    <w:lvl w:ilvl="4" w:tentative="1">
+      <w:start w:val="1"/>
+      <w:numFmt w:val="bullet"/>
+      <w:lvlText w:val=""/>
+      <w:lvlJc w:val="left"/>
+      <w:pPr>
+        <w:tabs>
+          <w:tab w:val="num" w:pos="3600"/>
+        </w:tabs>
+        <w:ind w:left="3600" w:hanging="360"/>
+      </w:pPr>
+      <w:rPr>
+        <w:rFonts w:ascii="Wingdings" w:hAnsi="Wingdings" w:hint="default"/>
+        <w:sz w:val="20"/>
+      </w:rPr>
+    </w:lvl>
+    <w:lvl w:ilvl="5" w:tentative="1">
+      <w:start w:val="1"/>
+      <w:numFmt w:val="bullet"/>
+      <w:lvlText w:val=""/>
+      <w:lvlJc w:val="left"/>
+      <w:pPr>
+        <w:tabs>
+          <w:tab w:val="num" w:pos="4320"/>
+        </w:tabs>
+        <w:ind w:left="4320" w:hanging="360"/>
+      </w:pPr>
+      <w:rPr>
+        <w:rFonts w:ascii="Wingdings" w:hAnsi="Wingdings" w:hint="default"/>
+        <w:sz w:val="20"/>
+      </w:rPr>
+    </w:lvl>
+    <w:lvl w:ilvl="6" w:tentative="1">
+      <w:start w:val="1"/>
+      <w:numFmt w:val="bullet"/>
+      <w:lvlText w:val=""/>
+      <w:lvlJc w:val="left"/>
+      <w:pPr>
+        <w:tabs>
+          <w:tab w:val="num" w:pos="5040"/>
+        </w:tabs>
+        <w:ind w:left="5040" w:hanging="360"/>
+      </w:pPr>
+      <w:rPr>
+        <w:rFonts w:ascii="Wingdings" w:hAnsi="Wingdings" w:hint="default"/>
+        <w:sz w:val="20"/>
+      </w:rPr>
+    </w:lvl>
+    <w:lvl w:ilvl="7" w:tentative="1">
+      <w:start w:val="1"/>
+      <w:numFmt w:val="bullet"/>
+      <w:lvlText w:val=""/>
+      <w:lvlJc w:val="left"/>
+      <w:pPr>
+        <w:tabs>
+          <w:tab w:val="num" w:pos="5760"/>
+        </w:tabs>
+        <w:ind w:left="5760" w:hanging="360"/>
+      </w:pPr>
+      <w:rPr>
+        <w:rFonts w:ascii="Wingdings" w:hAnsi="Wingdings" w:hint="default"/>
+        <w:sz w:val="20"/>
+      </w:rPr>
+    </w:lvl>
+    <w:lvl w:ilvl="8" w:tentative="1">
+      <w:start w:val="1"/>
+      <w:numFmt w:val="bullet"/>
+      <w:lvlText w:val=""/>
+      <w:lvlJc w:val="left"/>
+      <w:pPr>
+        <w:tabs>
+          <w:tab w:val="num" w:pos="6480"/>
+        </w:tabs>
+        <w:ind w:left="6480" w:hanging="360"/>
+      </w:pPr>
+      <w:rPr>
+        <w:rFonts w:ascii="Wingdings" w:hAnsi="Wingdings" w:hint="default"/>
+        <w:sz w:val="20"/>
+      </w:rPr>
+    </w:lvl>
+  </w:abstractNum>
+  <w:abstractNum w:abstractNumId="21" w15:restartNumberingAfterBreak="0">
     <w:nsid w:val="7F2331A4"/>
     <w:multiLevelType w:val="multilevel"/>
     <w:tmpl w:val="86726D80"/>
@@ -8009,40 +8897,49 @@
     <w:abstractNumId w:val="1"/>
   </w:num>
   <w:num w:numId="19" w16cid:durableId="591165649">
+    <w:abstractNumId w:val="14"/>
+  </w:num>
+  <w:num w:numId="20" w16cid:durableId="856044987">
     <w:abstractNumId w:val="12"/>
   </w:num>
-  <w:num w:numId="20" w16cid:durableId="856044987">
-    <w:abstractNumId w:val="10"/>
-  </w:num>
   <w:num w:numId="21" w16cid:durableId="725640572">
-    <w:abstractNumId w:val="14"/>
+    <w:abstractNumId w:val="16"/>
   </w:num>
   <w:num w:numId="22" w16cid:durableId="1195583832">
+    <w:abstractNumId w:val="19"/>
+  </w:num>
+  <w:num w:numId="23" w16cid:durableId="522986409">
+    <w:abstractNumId w:val="13"/>
+  </w:num>
+  <w:num w:numId="24" w16cid:durableId="1561866837">
     <w:abstractNumId w:val="17"/>
   </w:num>
-  <w:num w:numId="23" w16cid:durableId="522986409">
+  <w:num w:numId="25" w16cid:durableId="924656257">
+    <w:abstractNumId w:val="18"/>
+  </w:num>
+  <w:num w:numId="26" w16cid:durableId="1224489821">
+    <w:abstractNumId w:val="15"/>
+  </w:num>
+  <w:num w:numId="27" w16cid:durableId="897395925">
+    <w:abstractNumId w:val="8"/>
+  </w:num>
+  <w:num w:numId="28" w16cid:durableId="322701469">
+    <w:abstractNumId w:val="21"/>
+  </w:num>
+  <w:num w:numId="29" w16cid:durableId="1014959984">
     <w:abstractNumId w:val="11"/>
   </w:num>
-  <w:num w:numId="24" w16cid:durableId="1561866837">
-    <w:abstractNumId w:val="15"/>
+  <w:num w:numId="30" w16cid:durableId="596864787">
+    <w:abstractNumId w:val="9"/>
   </w:num>
-  <w:num w:numId="25" w16cid:durableId="924656257">
-    <w:abstractNumId w:val="16"/>
+  <w:num w:numId="31" w16cid:durableId="477459924">
+    <w:abstractNumId w:val="20"/>
   </w:num>
-  <w:num w:numId="26" w16cid:durableId="1224489821">
-    <w:abstractNumId w:val="13"/>
-  </w:num>
-  <w:num w:numId="27" w16cid:durableId="897395925">
+  <w:num w:numId="32" w16cid:durableId="1555775503">
     <w:abstractNumId w:val="7"/>
   </w:num>
-  <w:num w:numId="28" w16cid:durableId="322701469">
-    <w:abstractNumId w:val="18"/>
-  </w:num>
-  <w:num w:numId="29" w16cid:durableId="1014959984">
-    <w:abstractNumId w:val="9"/>
-  </w:num>
-  <w:num w:numId="30" w16cid:durableId="596864787">
-    <w:abstractNumId w:val="8"/>
+  <w:num w:numId="33" w16cid:durableId="1388844044">
+    <w:abstractNumId w:val="10"/>
   </w:num>
 </w:numbering>
 </file>

</xml_diff>